<commit_message>
esp and trinket guide
</commit_message>
<xml_diff>
--- a/Guía rápida Varilla programadora y estimulador VNS.docx
+++ b/Guía rápida Varilla programadora y estimulador VNS.docx
@@ -32,7 +32,21 @@
         <w:rPr>
           <w:lang w:val="es-GT"/>
         </w:rPr>
-        <w:t>Instalación de librerías para enviroment de anaconda</w:t>
+        <w:t xml:space="preserve">Instalación de librerías para </w:t>
+      </w:r>
+      <w:proofErr w:type="spellStart"/>
+      <w:r>
+        <w:rPr>
+          <w:lang w:val="es-GT"/>
+        </w:rPr>
+        <w:t>enviroment</w:t>
+      </w:r>
+      <w:proofErr w:type="spellEnd"/>
+      <w:r>
+        <w:rPr>
+          <w:lang w:val="es-GT"/>
+        </w:rPr>
+        <w:t xml:space="preserve"> de anaconda</w:t>
       </w:r>
     </w:p>
     <w:p>
@@ -68,7 +82,35 @@
         <w:rPr>
           <w:lang w:val="es-GT"/>
         </w:rPr>
-        <w:t>Después de descargar anaconda se debe crear un enviroment nuevo como se muestra en al Figura No.1</w:t>
+        <w:t xml:space="preserve">Después de descargar anaconda se debe crear un </w:t>
+      </w:r>
+      <w:proofErr w:type="spellStart"/>
+      <w:r>
+        <w:rPr>
+          <w:lang w:val="es-GT"/>
+        </w:rPr>
+        <w:t>enviroment</w:t>
+      </w:r>
+      <w:proofErr w:type="spellEnd"/>
+      <w:r>
+        <w:rPr>
+          <w:lang w:val="es-GT"/>
+        </w:rPr>
+        <w:t xml:space="preserve"> nuevo como se muestra en </w:t>
+      </w:r>
+      <w:proofErr w:type="spellStart"/>
+      <w:r>
+        <w:rPr>
+          <w:lang w:val="es-GT"/>
+        </w:rPr>
+        <w:t>al</w:t>
+      </w:r>
+      <w:proofErr w:type="spellEnd"/>
+      <w:r>
+        <w:rPr>
+          <w:lang w:val="es-GT"/>
+        </w:rPr>
+        <w:t xml:space="preserve"> Figura No.1</w:t>
       </w:r>
     </w:p>
     <w:p>
@@ -98,7 +140,7 @@
                     <pic:cNvPicPr/>
                   </pic:nvPicPr>
                   <pic:blipFill>
-                    <a:blip r:embed="rId5"/>
+                    <a:blip r:embed="rId6"/>
                     <a:stretch>
                       <a:fillRect/>
                     </a:stretch>
@@ -130,8 +172,16 @@
         <w:rPr>
           <w:lang w:val="es-GT"/>
         </w:rPr>
-        <w:t>Figura No.1 – Creación de un nuevo enviroment</w:t>
-      </w:r>
+        <w:t xml:space="preserve">Figura No.1 – Creación de un nuevo </w:t>
+      </w:r>
+      <w:proofErr w:type="spellStart"/>
+      <w:r>
+        <w:rPr>
+          <w:lang w:val="es-GT"/>
+        </w:rPr>
+        <w:t>enviroment</w:t>
+      </w:r>
+      <w:proofErr w:type="spellEnd"/>
     </w:p>
     <w:p>
       <w:pPr>
@@ -148,7 +198,35 @@
         <w:rPr>
           <w:lang w:val="es-GT"/>
         </w:rPr>
-        <w:t>Se instala spyder en el enviroment creado</w:t>
+        <w:t xml:space="preserve">Se instala </w:t>
+      </w:r>
+      <w:proofErr w:type="spellStart"/>
+      <w:r>
+        <w:rPr>
+          <w:lang w:val="es-GT"/>
+        </w:rPr>
+        <w:t>spyder</w:t>
+      </w:r>
+      <w:proofErr w:type="spellEnd"/>
+      <w:r>
+        <w:rPr>
+          <w:lang w:val="es-GT"/>
+        </w:rPr>
+        <w:t xml:space="preserve"> en el </w:t>
+      </w:r>
+      <w:proofErr w:type="spellStart"/>
+      <w:r>
+        <w:rPr>
+          <w:lang w:val="es-GT"/>
+        </w:rPr>
+        <w:t>enviroment</w:t>
+      </w:r>
+      <w:proofErr w:type="spellEnd"/>
+      <w:r>
+        <w:rPr>
+          <w:lang w:val="es-GT"/>
+        </w:rPr>
+        <w:t xml:space="preserve"> creado</w:t>
       </w:r>
     </w:p>
     <w:p>
@@ -166,7 +244,21 @@
         <w:rPr>
           <w:lang w:val="es-GT"/>
         </w:rPr>
-        <w:t>Para instalar el paquete de librerías “PyHRV” el cual da más conflictos es necesario seguir los siguientes pasos.</w:t>
+        <w:t>Para instalar el paquete de librerías “</w:t>
+      </w:r>
+      <w:proofErr w:type="spellStart"/>
+      <w:r>
+        <w:rPr>
+          <w:lang w:val="es-GT"/>
+        </w:rPr>
+        <w:t>PyHRV</w:t>
+      </w:r>
+      <w:proofErr w:type="spellEnd"/>
+      <w:r>
+        <w:rPr>
+          <w:lang w:val="es-GT"/>
+        </w:rPr>
+        <w:t>” el cual da más conflictos es necesario seguir los siguientes pasos.</w:t>
       </w:r>
     </w:p>
     <w:p>
@@ -184,13 +276,63 @@
         <w:rPr>
           <w:lang w:val="es-GT"/>
         </w:rPr>
-        <w:t>Desde el cmd</w:t>
-      </w:r>
-      <w:r>
-        <w:rPr>
-          <w:lang w:val="es-GT"/>
-        </w:rPr>
-        <w:t xml:space="preserve"> ejecutar el siguiente comando “pip install pyhrv”</w:t>
+        <w:t xml:space="preserve">Desde el </w:t>
+      </w:r>
+      <w:proofErr w:type="spellStart"/>
+      <w:r>
+        <w:rPr>
+          <w:lang w:val="es-GT"/>
+        </w:rPr>
+        <w:t>cmd</w:t>
+      </w:r>
+      <w:proofErr w:type="spellEnd"/>
+      <w:r>
+        <w:rPr>
+          <w:lang w:val="es-GT"/>
+        </w:rPr>
+        <w:t xml:space="preserve"> ejecutar el siguiente comando “</w:t>
+      </w:r>
+      <w:proofErr w:type="spellStart"/>
+      <w:r>
+        <w:rPr>
+          <w:lang w:val="es-GT"/>
+        </w:rPr>
+        <w:t>pip</w:t>
+      </w:r>
+      <w:proofErr w:type="spellEnd"/>
+      <w:r>
+        <w:rPr>
+          <w:lang w:val="es-GT"/>
+        </w:rPr>
+        <w:t xml:space="preserve"> </w:t>
+      </w:r>
+      <w:proofErr w:type="spellStart"/>
+      <w:r>
+        <w:rPr>
+          <w:lang w:val="es-GT"/>
+        </w:rPr>
+        <w:t>install</w:t>
+      </w:r>
+      <w:proofErr w:type="spellEnd"/>
+      <w:r>
+        <w:rPr>
+          <w:lang w:val="es-GT"/>
+        </w:rPr>
+        <w:t xml:space="preserve"> </w:t>
+      </w:r>
+      <w:proofErr w:type="spellStart"/>
+      <w:r>
+        <w:rPr>
+          <w:lang w:val="es-GT"/>
+        </w:rPr>
+        <w:t>pyhrv</w:t>
+      </w:r>
+      <w:proofErr w:type="spellEnd"/>
+      <w:r>
+        <w:rPr>
+          <w:lang w:val="es-GT"/>
+        </w:rPr>
+        <w:t>”</w:t>
       </w:r>
       <w:r>
         <w:rPr>
@@ -214,7 +356,21 @@
         <w:rPr>
           <w:lang w:val="es-GT"/>
         </w:rPr>
-        <w:t>Si tiene error en la instalación con la librería specturm haga lo siguiente:</w:t>
+        <w:t xml:space="preserve">Si tiene error en la instalación con la librería </w:t>
+      </w:r>
+      <w:proofErr w:type="spellStart"/>
+      <w:r>
+        <w:rPr>
+          <w:lang w:val="es-GT"/>
+        </w:rPr>
+        <w:t>specturm</w:t>
+      </w:r>
+      <w:proofErr w:type="spellEnd"/>
+      <w:r>
+        <w:rPr>
+          <w:lang w:val="es-GT"/>
+        </w:rPr>
+        <w:t xml:space="preserve"> haga lo siguiente:</w:t>
       </w:r>
       <w:r>
         <w:rPr>
@@ -223,27 +379,125 @@
         <w:br/>
         <w:t xml:space="preserve">Busque en su navegador </w:t>
       </w:r>
+      <w:proofErr w:type="spellStart"/>
       <w:r>
         <w:rPr>
           <w:i/>
           <w:iCs/>
           <w:lang w:val="es-GT"/>
         </w:rPr>
-        <w:t>Unofficial Windows Binaries for Python Extension Packages</w:t>
-      </w:r>
-      <w:r>
-        <w:rPr>
+        <w:t>Unofficial</w:t>
+      </w:r>
+      <w:proofErr w:type="spellEnd"/>
+      <w:r>
+        <w:rPr>
+          <w:i/>
+          <w:iCs/>
+          <w:lang w:val="es-GT"/>
+        </w:rPr>
+        <w:t xml:space="preserve"> Windows Binaries </w:t>
+      </w:r>
+      <w:proofErr w:type="spellStart"/>
+      <w:r>
+        <w:rPr>
+          <w:i/>
+          <w:iCs/>
+          <w:lang w:val="es-GT"/>
+        </w:rPr>
+        <w:t>for</w:t>
+      </w:r>
+      <w:proofErr w:type="spellEnd"/>
+      <w:r>
+        <w:rPr>
+          <w:i/>
+          <w:iCs/>
+          <w:lang w:val="es-GT"/>
+        </w:rPr>
+        <w:t xml:space="preserve"> Python </w:t>
+      </w:r>
+      <w:proofErr w:type="spellStart"/>
+      <w:r>
+        <w:rPr>
+          <w:i/>
+          <w:iCs/>
+          <w:lang w:val="es-GT"/>
+        </w:rPr>
+        <w:t>Extension</w:t>
+      </w:r>
+      <w:proofErr w:type="spellEnd"/>
+      <w:r>
+        <w:rPr>
+          <w:i/>
+          <w:iCs/>
           <w:lang w:val="es-GT"/>
         </w:rPr>
         <w:t xml:space="preserve"> </w:t>
       </w:r>
-      <w:r>
-        <w:rPr>
-          <w:lang w:val="es-GT"/>
-        </w:rPr>
-        <w:t>y busque el archivo. whl de spectrum. Descarguelo, si no encuentra uno, puede probar con el que se usó para resolver este problema (</w:t>
-      </w:r>
-      <w:hyperlink r:id="rId6" w:history="1">
+      <w:proofErr w:type="spellStart"/>
+      <w:r>
+        <w:rPr>
+          <w:i/>
+          <w:iCs/>
+          <w:lang w:val="es-GT"/>
+        </w:rPr>
+        <w:t>Packages</w:t>
+      </w:r>
+      <w:proofErr w:type="spellEnd"/>
+      <w:r>
+        <w:rPr>
+          <w:lang w:val="es-GT"/>
+        </w:rPr>
+        <w:t xml:space="preserve"> </w:t>
+      </w:r>
+      <w:r>
+        <w:rPr>
+          <w:lang w:val="es-GT"/>
+        </w:rPr>
+        <w:t xml:space="preserve">y busque el archivo. </w:t>
+      </w:r>
+      <w:proofErr w:type="spellStart"/>
+      <w:r>
+        <w:rPr>
+          <w:lang w:val="es-GT"/>
+        </w:rPr>
+        <w:t>whl</w:t>
+      </w:r>
+      <w:proofErr w:type="spellEnd"/>
+      <w:r>
+        <w:rPr>
+          <w:lang w:val="es-GT"/>
+        </w:rPr>
+        <w:t xml:space="preserve"> de </w:t>
+      </w:r>
+      <w:proofErr w:type="spellStart"/>
+      <w:r>
+        <w:rPr>
+          <w:lang w:val="es-GT"/>
+        </w:rPr>
+        <w:t>spectrum</w:t>
+      </w:r>
+      <w:proofErr w:type="spellEnd"/>
+      <w:r>
+        <w:rPr>
+          <w:lang w:val="es-GT"/>
+        </w:rPr>
+        <w:t xml:space="preserve">. </w:t>
+      </w:r>
+      <w:proofErr w:type="spellStart"/>
+      <w:r>
+        <w:rPr>
+          <w:lang w:val="es-GT"/>
+        </w:rPr>
+        <w:t>Descarguelo</w:t>
+      </w:r>
+      <w:proofErr w:type="spellEnd"/>
+      <w:r>
+        <w:rPr>
+          <w:lang w:val="es-GT"/>
+        </w:rPr>
+        <w:t>, si no encuentra uno, puede probar con el que se usó para resolver este problema (</w:t>
+      </w:r>
+      <w:hyperlink r:id="rId7" w:history="1">
         <w:r>
           <w:rPr>
             <w:rStyle w:val="Hyperlink"/>
@@ -281,8 +535,37 @@
         <w:rPr>
           <w:lang w:val="es-GT"/>
         </w:rPr>
-        <w:t xml:space="preserve">Una vez descargado este archivo ejecute el comando “pip install </w:t>
-      </w:r>
+        <w:t>Una vez descargado este archivo ejecute el comando “</w:t>
+      </w:r>
+      <w:proofErr w:type="spellStart"/>
+      <w:r>
+        <w:rPr>
+          <w:lang w:val="es-GT"/>
+        </w:rPr>
+        <w:t>pip</w:t>
+      </w:r>
+      <w:proofErr w:type="spellEnd"/>
+      <w:r>
+        <w:rPr>
+          <w:lang w:val="es-GT"/>
+        </w:rPr>
+        <w:t xml:space="preserve"> </w:t>
+      </w:r>
+      <w:proofErr w:type="spellStart"/>
+      <w:r>
+        <w:rPr>
+          <w:lang w:val="es-GT"/>
+        </w:rPr>
+        <w:t>install</w:t>
+      </w:r>
+      <w:proofErr w:type="spellEnd"/>
+      <w:r>
+        <w:rPr>
+          <w:lang w:val="es-GT"/>
+        </w:rPr>
+        <w:t xml:space="preserve"> </w:t>
+      </w:r>
+      <w:proofErr w:type="spellStart"/>
       <w:r>
         <w:rPr>
           <w:i/>
@@ -291,6 +574,7 @@
         </w:rPr>
         <w:t>path_del_archivo_whl</w:t>
       </w:r>
+      <w:proofErr w:type="spellEnd"/>
       <w:r>
         <w:rPr>
           <w:lang w:val="es-GT"/>
@@ -314,9 +598,23 @@
         <w:rPr>
           <w:lang w:val="es-GT"/>
         </w:rPr>
-        <w:t>Luego diríjase a la página oficial de Pyhrv (</w:t>
-      </w:r>
-      <w:hyperlink r:id="rId7" w:anchor="files" w:history="1">
+        <w:t xml:space="preserve">Luego diríjase a la página oficial de </w:t>
+      </w:r>
+      <w:proofErr w:type="spellStart"/>
+      <w:r>
+        <w:rPr>
+          <w:lang w:val="es-GT"/>
+        </w:rPr>
+        <w:t>Pyhrv</w:t>
+      </w:r>
+      <w:proofErr w:type="spellEnd"/>
+      <w:r>
+        <w:rPr>
+          <w:lang w:val="es-GT"/>
+        </w:rPr>
+        <w:t xml:space="preserve"> (</w:t>
+      </w:r>
+      <w:hyperlink r:id="rId8" w:anchor="files" w:history="1">
         <w:r>
           <w:rPr>
             <w:rStyle w:val="Hyperlink"/>
@@ -343,7 +641,35 @@
         <w:rPr>
           <w:lang w:val="es-GT"/>
         </w:rPr>
-        <w:t>) y desargue el archivo .whl para Python 3 o py3 como se ve en la figura No.2</w:t>
+        <w:t xml:space="preserve">) y </w:t>
+      </w:r>
+      <w:proofErr w:type="spellStart"/>
+      <w:r>
+        <w:rPr>
+          <w:lang w:val="es-GT"/>
+        </w:rPr>
+        <w:t>desargue</w:t>
+      </w:r>
+      <w:proofErr w:type="spellEnd"/>
+      <w:r>
+        <w:rPr>
+          <w:lang w:val="es-GT"/>
+        </w:rPr>
+        <w:t xml:space="preserve"> el archivo .</w:t>
+      </w:r>
+      <w:proofErr w:type="spellStart"/>
+      <w:r>
+        <w:rPr>
+          <w:lang w:val="es-GT"/>
+        </w:rPr>
+        <w:t>whl</w:t>
+      </w:r>
+      <w:proofErr w:type="spellEnd"/>
+      <w:r>
+        <w:rPr>
+          <w:lang w:val="es-GT"/>
+        </w:rPr>
+        <w:t xml:space="preserve"> para Python 3 o py3 como se ve en la figura No.2</w:t>
       </w:r>
       <w:r>
         <w:rPr>
@@ -378,7 +704,7 @@
                     <pic:cNvPicPr/>
                   </pic:nvPicPr>
                   <pic:blipFill>
-                    <a:blip r:embed="rId8"/>
+                    <a:blip r:embed="rId9"/>
                     <a:stretch>
                       <a:fillRect/>
                     </a:stretch>
@@ -403,8 +729,16 @@
           <w:lang w:val="es-GT"/>
         </w:rPr>
         <w:br/>
-        <w:t>Figura No.2 – archivo de Pyhrv.whl</w:t>
-      </w:r>
+        <w:t xml:space="preserve">Figura No.2 – archivo de </w:t>
+      </w:r>
+      <w:proofErr w:type="spellStart"/>
+      <w:r>
+        <w:rPr>
+          <w:lang w:val="es-GT"/>
+        </w:rPr>
+        <w:t>Pyhrv.whl</w:t>
+      </w:r>
+      <w:proofErr w:type="spellEnd"/>
     </w:p>
     <w:p>
       <w:pPr>
@@ -421,14 +755,65 @@
         <w:rPr>
           <w:lang w:val="es-GT"/>
         </w:rPr>
-        <w:t xml:space="preserve">Una vez descargado desde el cmd ejecute el siguiente comando “pip install </w:t>
-      </w:r>
-      <w:r>
-        <w:rPr>
-          <w:lang w:val="es-GT"/>
-        </w:rPr>
-        <w:t xml:space="preserve">install </w:t>
-      </w:r>
+        <w:t xml:space="preserve">Una vez descargado desde el </w:t>
+      </w:r>
+      <w:proofErr w:type="spellStart"/>
+      <w:r>
+        <w:rPr>
+          <w:lang w:val="es-GT"/>
+        </w:rPr>
+        <w:t>cmd</w:t>
+      </w:r>
+      <w:proofErr w:type="spellEnd"/>
+      <w:r>
+        <w:rPr>
+          <w:lang w:val="es-GT"/>
+        </w:rPr>
+        <w:t xml:space="preserve"> ejecute el siguiente comando “</w:t>
+      </w:r>
+      <w:proofErr w:type="spellStart"/>
+      <w:r>
+        <w:rPr>
+          <w:lang w:val="es-GT"/>
+        </w:rPr>
+        <w:t>pip</w:t>
+      </w:r>
+      <w:proofErr w:type="spellEnd"/>
+      <w:r>
+        <w:rPr>
+          <w:lang w:val="es-GT"/>
+        </w:rPr>
+        <w:t xml:space="preserve"> </w:t>
+      </w:r>
+      <w:proofErr w:type="spellStart"/>
+      <w:r>
+        <w:rPr>
+          <w:lang w:val="es-GT"/>
+        </w:rPr>
+        <w:t>install</w:t>
+      </w:r>
+      <w:proofErr w:type="spellEnd"/>
+      <w:r>
+        <w:rPr>
+          <w:lang w:val="es-GT"/>
+        </w:rPr>
+        <w:t xml:space="preserve"> </w:t>
+      </w:r>
+      <w:proofErr w:type="spellStart"/>
+      <w:r>
+        <w:rPr>
+          <w:lang w:val="es-GT"/>
+        </w:rPr>
+        <w:t>install</w:t>
+      </w:r>
+      <w:proofErr w:type="spellEnd"/>
+      <w:r>
+        <w:rPr>
+          <w:lang w:val="es-GT"/>
+        </w:rPr>
+        <w:t xml:space="preserve"> </w:t>
+      </w:r>
+      <w:proofErr w:type="spellStart"/>
       <w:r>
         <w:rPr>
           <w:i/>
@@ -437,6 +822,7 @@
         </w:rPr>
         <w:t>path_del_archivo_whl</w:t>
       </w:r>
+      <w:proofErr w:type="spellEnd"/>
       <w:r>
         <w:rPr>
           <w:lang w:val="es-GT"/>
@@ -461,7 +847,7 @@
         </w:rPr>
         <w:t>Puede probar con la versión utilizada para esta fase en el siguiente enlace (</w:t>
       </w:r>
-      <w:hyperlink r:id="rId9" w:history="1">
+      <w:hyperlink r:id="rId10" w:history="1">
         <w:r>
           <w:rPr>
             <w:rStyle w:val="Hyperlink"/>
@@ -505,7 +891,35 @@
         <w:rPr>
           <w:lang w:val="es-GT"/>
         </w:rPr>
-        <w:t>Luego de haber instalado pyhrv traslade el conjunto de librerías instaladas hacia el enviroment de anaconda.</w:t>
+        <w:t xml:space="preserve">Luego de haber instalado </w:t>
+      </w:r>
+      <w:proofErr w:type="spellStart"/>
+      <w:r>
+        <w:rPr>
+          <w:lang w:val="es-GT"/>
+        </w:rPr>
+        <w:t>pyhrv</w:t>
+      </w:r>
+      <w:proofErr w:type="spellEnd"/>
+      <w:r>
+        <w:rPr>
+          <w:lang w:val="es-GT"/>
+        </w:rPr>
+        <w:t xml:space="preserve"> traslade el conjunto de librerías instaladas hacia el </w:t>
+      </w:r>
+      <w:proofErr w:type="spellStart"/>
+      <w:r>
+        <w:rPr>
+          <w:lang w:val="es-GT"/>
+        </w:rPr>
+        <w:t>enviroment</w:t>
+      </w:r>
+      <w:proofErr w:type="spellEnd"/>
+      <w:r>
+        <w:rPr>
+          <w:lang w:val="es-GT"/>
+        </w:rPr>
+        <w:t xml:space="preserve"> de anaconda.</w:t>
       </w:r>
     </w:p>
     <w:p>
@@ -529,8 +943,16 @@
         <w:rPr>
           <w:lang w:val="es-GT"/>
         </w:rPr>
-        <w:t>, ya en la carpeta busque la carpeta que se llame Lib</w:t>
-      </w:r>
+        <w:t xml:space="preserve">, ya en la carpeta busque la carpeta que se llame </w:t>
+      </w:r>
+      <w:proofErr w:type="spellStart"/>
+      <w:r>
+        <w:rPr>
+          <w:lang w:val="es-GT"/>
+        </w:rPr>
+        <w:t>Lib</w:t>
+      </w:r>
+      <w:proofErr w:type="spellEnd"/>
       <w:r>
         <w:rPr>
           <w:lang w:val="es-GT"/>
@@ -541,7 +963,21 @@
         <w:rPr>
           <w:lang w:val="es-GT"/>
         </w:rPr>
-        <w:t>site-packages y luego copie las librerías instaladas. En mi caso la ruta es la siguiente: “</w:t>
+        <w:t>site-</w:t>
+      </w:r>
+      <w:proofErr w:type="spellStart"/>
+      <w:r>
+        <w:rPr>
+          <w:lang w:val="es-GT"/>
+        </w:rPr>
+        <w:t>packages</w:t>
+      </w:r>
+      <w:proofErr w:type="spellEnd"/>
+      <w:r>
+        <w:rPr>
+          <w:lang w:val="es-GT"/>
+        </w:rPr>
+        <w:t xml:space="preserve"> y luego copie las librerías instaladas. En mi caso la ruta es la siguiente: “</w:t>
       </w:r>
       <w:r>
         <w:rPr>
@@ -571,8 +1007,51 @@
         <w:rPr>
           <w:lang w:val="es-GT"/>
         </w:rPr>
-        <w:t>Luego de copiarlas diríjase a la la ubicación de Anaconda, ya en la ubicación dirigase a “envs&gt;</w:t>
-      </w:r>
+        <w:t xml:space="preserve">Luego de copiarlas diríjase a la </w:t>
+      </w:r>
+      <w:proofErr w:type="spellStart"/>
+      <w:r>
+        <w:rPr>
+          <w:lang w:val="es-GT"/>
+        </w:rPr>
+        <w:t>la</w:t>
+      </w:r>
+      <w:proofErr w:type="spellEnd"/>
+      <w:r>
+        <w:rPr>
+          <w:lang w:val="es-GT"/>
+        </w:rPr>
+        <w:t xml:space="preserve"> ubicación de Anaconda, ya en la ubicación </w:t>
+      </w:r>
+      <w:proofErr w:type="spellStart"/>
+      <w:r>
+        <w:rPr>
+          <w:lang w:val="es-GT"/>
+        </w:rPr>
+        <w:t>dirigase</w:t>
+      </w:r>
+      <w:proofErr w:type="spellEnd"/>
+      <w:r>
+        <w:rPr>
+          <w:lang w:val="es-GT"/>
+        </w:rPr>
+        <w:t xml:space="preserve"> a “</w:t>
+      </w:r>
+      <w:proofErr w:type="spellStart"/>
+      <w:r>
+        <w:rPr>
+          <w:lang w:val="es-GT"/>
+        </w:rPr>
+        <w:t>envs</w:t>
+      </w:r>
+      <w:proofErr w:type="spellEnd"/>
+      <w:r>
+        <w:rPr>
+          <w:lang w:val="es-GT"/>
+        </w:rPr>
+        <w:t>&gt;</w:t>
+      </w:r>
+      <w:proofErr w:type="spellStart"/>
       <w:r>
         <w:rPr>
           <w:i/>
@@ -581,18 +1060,139 @@
         </w:rPr>
         <w:t>nombre_de_su_enviroment</w:t>
       </w:r>
-      <w:r>
-        <w:rPr>
-          <w:lang w:val="es-GT"/>
-        </w:rPr>
-        <w:t>&gt;Lib&gt;site-packages” y pegue en esta ubicación las librerías. En mi caso esta ruta es “</w:t>
-      </w:r>
-      <w:r>
-        <w:rPr>
-          <w:lang w:val="es-GT"/>
-        </w:rPr>
-        <w:t>C:\Users\eaqui\.conda\envs\Prediction\Lib\site-packages</w:t>
-      </w:r>
+      <w:proofErr w:type="spellEnd"/>
+      <w:r>
+        <w:rPr>
+          <w:lang w:val="es-GT"/>
+        </w:rPr>
+        <w:t>&gt;</w:t>
+      </w:r>
+      <w:proofErr w:type="spellStart"/>
+      <w:r>
+        <w:rPr>
+          <w:lang w:val="es-GT"/>
+        </w:rPr>
+        <w:t>Lib</w:t>
+      </w:r>
+      <w:proofErr w:type="spellEnd"/>
+      <w:r>
+        <w:rPr>
+          <w:lang w:val="es-GT"/>
+        </w:rPr>
+        <w:t>&gt;site-</w:t>
+      </w:r>
+      <w:proofErr w:type="spellStart"/>
+      <w:r>
+        <w:rPr>
+          <w:lang w:val="es-GT"/>
+        </w:rPr>
+        <w:t>packages</w:t>
+      </w:r>
+      <w:proofErr w:type="spellEnd"/>
+      <w:r>
+        <w:rPr>
+          <w:lang w:val="es-GT"/>
+        </w:rPr>
+        <w:t>” y pegue en esta ubicación las librerías. En mi caso esta ruta es “</w:t>
+      </w:r>
+      <w:r>
+        <w:rPr>
+          <w:lang w:val="es-GT"/>
+        </w:rPr>
+        <w:t>C:\</w:t>
+      </w:r>
+      <w:proofErr w:type="spellStart"/>
+      <w:r>
+        <w:rPr>
+          <w:lang w:val="es-GT"/>
+        </w:rPr>
+        <w:t>Users</w:t>
+      </w:r>
+      <w:proofErr w:type="spellEnd"/>
+      <w:r>
+        <w:rPr>
+          <w:lang w:val="es-GT"/>
+        </w:rPr>
+        <w:t>\</w:t>
+      </w:r>
+      <w:proofErr w:type="spellStart"/>
+      <w:r>
+        <w:rPr>
+          <w:lang w:val="es-GT"/>
+        </w:rPr>
+        <w:t>eaqui</w:t>
+      </w:r>
+      <w:proofErr w:type="spellEnd"/>
+      <w:r>
+        <w:rPr>
+          <w:lang w:val="es-GT"/>
+        </w:rPr>
+        <w:t>\.</w:t>
+      </w:r>
+      <w:proofErr w:type="spellStart"/>
+      <w:r>
+        <w:rPr>
+          <w:lang w:val="es-GT"/>
+        </w:rPr>
+        <w:t>conda</w:t>
+      </w:r>
+      <w:proofErr w:type="spellEnd"/>
+      <w:r>
+        <w:rPr>
+          <w:lang w:val="es-GT"/>
+        </w:rPr>
+        <w:t>\</w:t>
+      </w:r>
+      <w:proofErr w:type="spellStart"/>
+      <w:r>
+        <w:rPr>
+          <w:lang w:val="es-GT"/>
+        </w:rPr>
+        <w:t>envs</w:t>
+      </w:r>
+      <w:proofErr w:type="spellEnd"/>
+      <w:r>
+        <w:rPr>
+          <w:lang w:val="es-GT"/>
+        </w:rPr>
+        <w:t>\</w:t>
+      </w:r>
+      <w:proofErr w:type="spellStart"/>
+      <w:r>
+        <w:rPr>
+          <w:lang w:val="es-GT"/>
+        </w:rPr>
+        <w:t>Prediction</w:t>
+      </w:r>
+      <w:proofErr w:type="spellEnd"/>
+      <w:r>
+        <w:rPr>
+          <w:lang w:val="es-GT"/>
+        </w:rPr>
+        <w:t>\</w:t>
+      </w:r>
+      <w:proofErr w:type="spellStart"/>
+      <w:r>
+        <w:rPr>
+          <w:lang w:val="es-GT"/>
+        </w:rPr>
+        <w:t>Lib</w:t>
+      </w:r>
+      <w:proofErr w:type="spellEnd"/>
+      <w:r>
+        <w:rPr>
+          <w:lang w:val="es-GT"/>
+        </w:rPr>
+        <w:t>\site-</w:t>
+      </w:r>
+      <w:proofErr w:type="spellStart"/>
+      <w:r>
+        <w:rPr>
+          <w:lang w:val="es-GT"/>
+        </w:rPr>
+        <w:t>packages</w:t>
+      </w:r>
+      <w:proofErr w:type="spellEnd"/>
       <w:r>
         <w:rPr>
           <w:lang w:val="es-GT"/>
@@ -615,9 +1215,23 @@
         <w:rPr>
           <w:lang w:val="es-GT"/>
         </w:rPr>
-        <w:t>En caso de que no haya funcionado descargue directamente mi carpeta de “site-pacakges” que se encuentra en Google drive (</w:t>
-      </w:r>
-      <w:hyperlink r:id="rId10" w:history="1">
+        <w:t>En caso de que no haya funcionado descargue directamente mi carpeta de “site-</w:t>
+      </w:r>
+      <w:proofErr w:type="spellStart"/>
+      <w:r>
+        <w:rPr>
+          <w:lang w:val="es-GT"/>
+        </w:rPr>
+        <w:t>pacakges</w:t>
+      </w:r>
+      <w:proofErr w:type="spellEnd"/>
+      <w:r>
+        <w:rPr>
+          <w:lang w:val="es-GT"/>
+        </w:rPr>
+        <w:t>” que se encuentra en Google drive (</w:t>
+      </w:r>
+      <w:hyperlink r:id="rId11" w:history="1">
         <w:r>
           <w:rPr>
             <w:rStyle w:val="Hyperlink"/>
@@ -650,14 +1264,43 @@
         <w:rPr>
           <w:lang w:val="es-GT"/>
         </w:rPr>
-        <w:t xml:space="preserve"> y reemplaze la carpeta por la que tiene en el directorio de anaconda </w:t>
-      </w:r>
-      <w:r>
-        <w:rPr>
-          <w:lang w:val="es-GT"/>
-        </w:rPr>
-        <w:t>“envs&gt;</w:t>
-      </w:r>
+        <w:t xml:space="preserve"> y </w:t>
+      </w:r>
+      <w:proofErr w:type="spellStart"/>
+      <w:r>
+        <w:rPr>
+          <w:lang w:val="es-GT"/>
+        </w:rPr>
+        <w:t>reemplaze</w:t>
+      </w:r>
+      <w:proofErr w:type="spellEnd"/>
+      <w:r>
+        <w:rPr>
+          <w:lang w:val="es-GT"/>
+        </w:rPr>
+        <w:t xml:space="preserve"> la carpeta por la que tiene en el directorio de anaconda </w:t>
+      </w:r>
+      <w:r>
+        <w:rPr>
+          <w:lang w:val="es-GT"/>
+        </w:rPr>
+        <w:t>“</w:t>
+      </w:r>
+      <w:proofErr w:type="spellStart"/>
+      <w:r>
+        <w:rPr>
+          <w:lang w:val="es-GT"/>
+        </w:rPr>
+        <w:t>envs</w:t>
+      </w:r>
+      <w:proofErr w:type="spellEnd"/>
+      <w:r>
+        <w:rPr>
+          <w:lang w:val="es-GT"/>
+        </w:rPr>
+        <w:t>&gt;</w:t>
+      </w:r>
+      <w:proofErr w:type="spellStart"/>
       <w:r>
         <w:rPr>
           <w:i/>
@@ -666,11 +1309,40 @@
         </w:rPr>
         <w:t>nombre_de_su_enviroment</w:t>
       </w:r>
-      <w:r>
-        <w:rPr>
-          <w:lang w:val="es-GT"/>
-        </w:rPr>
-        <w:t>&gt;Lib&gt;site-packages”</w:t>
+      <w:proofErr w:type="spellEnd"/>
+      <w:r>
+        <w:rPr>
+          <w:lang w:val="es-GT"/>
+        </w:rPr>
+        <w:t>&gt;</w:t>
+      </w:r>
+      <w:proofErr w:type="spellStart"/>
+      <w:r>
+        <w:rPr>
+          <w:lang w:val="es-GT"/>
+        </w:rPr>
+        <w:t>Lib</w:t>
+      </w:r>
+      <w:proofErr w:type="spellEnd"/>
+      <w:r>
+        <w:rPr>
+          <w:lang w:val="es-GT"/>
+        </w:rPr>
+        <w:t>&gt;site-</w:t>
+      </w:r>
+      <w:proofErr w:type="spellStart"/>
+      <w:r>
+        <w:rPr>
+          <w:lang w:val="es-GT"/>
+        </w:rPr>
+        <w:t>packages</w:t>
+      </w:r>
+      <w:proofErr w:type="spellEnd"/>
+      <w:r>
+        <w:rPr>
+          <w:lang w:val="es-GT"/>
+        </w:rPr>
+        <w:t>”</w:t>
       </w:r>
       <w:r>
         <w:rPr>
@@ -681,7 +1353,581 @@
     </w:p>
     <w:p>
       <w:pPr>
+        <w:pStyle w:val="ListParagraph"/>
+        <w:numPr>
+          <w:ilvl w:val="0"/>
+          <w:numId w:val="2"/>
+        </w:numPr>
+        <w:rPr>
+          <w:lang w:val="es-GT"/>
+        </w:rPr>
+      </w:pPr>
+      <w:r>
+        <w:rPr>
+          <w:lang w:val="es-GT"/>
+        </w:rPr>
+        <w:t xml:space="preserve">Ahora puede abrir anaconda en su </w:t>
+      </w:r>
+      <w:proofErr w:type="spellStart"/>
+      <w:r>
+        <w:rPr>
+          <w:lang w:val="es-GT"/>
+        </w:rPr>
+        <w:t>enviroment</w:t>
+      </w:r>
+      <w:proofErr w:type="spellEnd"/>
+      <w:r>
+        <w:rPr>
+          <w:lang w:val="es-GT"/>
+        </w:rPr>
+        <w:t xml:space="preserve"> y ejecute Spyder, abra el archivo llamado “ECG_Poincare.py”.</w:t>
+      </w:r>
+    </w:p>
+    <w:p>
+      <w:pPr>
+        <w:pStyle w:val="ListParagraph"/>
+        <w:numPr>
+          <w:ilvl w:val="0"/>
+          <w:numId w:val="2"/>
+        </w:numPr>
+        <w:rPr>
+          <w:lang w:val="es-GT"/>
+        </w:rPr>
+      </w:pPr>
+      <w:r>
+        <w:rPr>
+          <w:lang w:val="es-GT"/>
+        </w:rPr>
+        <w:t xml:space="preserve">Antes de ejecutar el archivo </w:t>
+      </w:r>
+      <w:proofErr w:type="spellStart"/>
+      <w:r>
+        <w:rPr>
+          <w:lang w:val="es-GT"/>
+        </w:rPr>
+        <w:t>dirigase</w:t>
+      </w:r>
+      <w:proofErr w:type="spellEnd"/>
+      <w:r>
+        <w:rPr>
+          <w:lang w:val="es-GT"/>
+        </w:rPr>
+        <w:t xml:space="preserve"> a PYTHONPATH manager y </w:t>
+      </w:r>
+      <w:proofErr w:type="spellStart"/>
+      <w:r>
+        <w:rPr>
+          <w:lang w:val="es-GT"/>
+        </w:rPr>
+        <w:t>agrege</w:t>
+      </w:r>
+      <w:proofErr w:type="spellEnd"/>
+      <w:r>
+        <w:rPr>
+          <w:lang w:val="es-GT"/>
+        </w:rPr>
+        <w:t xml:space="preserve"> un nuevo </w:t>
+      </w:r>
+      <w:proofErr w:type="spellStart"/>
+      <w:r>
+        <w:rPr>
+          <w:lang w:val="es-GT"/>
+        </w:rPr>
+        <w:t>path</w:t>
+      </w:r>
+      <w:proofErr w:type="spellEnd"/>
+      <w:r>
+        <w:rPr>
+          <w:lang w:val="es-GT"/>
+        </w:rPr>
+        <w:t xml:space="preserve"> como se muestra en la Figura No.3</w:t>
+      </w:r>
+    </w:p>
+    <w:p>
+      <w:pPr>
+        <w:pStyle w:val="ListParagraph"/>
         <w:jc w:val="center"/>
+        <w:rPr>
+          <w:lang w:val="es-GT"/>
+        </w:rPr>
+      </w:pPr>
+      <w:r>
+        <w:rPr>
+          <w:lang w:val="es-GT"/>
+        </w:rPr>
+        <w:lastRenderedPageBreak/>
+        <w:br/>
+      </w:r>
+      <w:r>
+        <w:rPr>
+          <w:lang w:val="es-GT"/>
+        </w:rPr>
+        <w:drawing>
+          <wp:inline distT="0" distB="0" distL="0" distR="0" wp14:anchorId="13494E66" wp14:editId="767DA16B">
+            <wp:extent cx="4991100" cy="2431562"/>
+            <wp:effectExtent l="0" t="0" r="0" b="6985"/>
+            <wp:docPr id="3" name="Picture 3"/>
+            <wp:cNvGraphicFramePr>
+              <a:graphicFrameLocks xmlns:a="http://schemas.openxmlformats.org/drawingml/2006/main" noChangeAspect="1"/>
+            </wp:cNvGraphicFramePr>
+            <a:graphic xmlns:a="http://schemas.openxmlformats.org/drawingml/2006/main">
+              <a:graphicData uri="http://schemas.openxmlformats.org/drawingml/2006/picture">
+                <pic:pic xmlns:pic="http://schemas.openxmlformats.org/drawingml/2006/picture">
+                  <pic:nvPicPr>
+                    <pic:cNvPr id="1" name=""/>
+                    <pic:cNvPicPr/>
+                  </pic:nvPicPr>
+                  <pic:blipFill>
+                    <a:blip r:embed="rId12"/>
+                    <a:stretch>
+                      <a:fillRect/>
+                    </a:stretch>
+                  </pic:blipFill>
+                  <pic:spPr>
+                    <a:xfrm>
+                      <a:off x="0" y="0"/>
+                      <a:ext cx="4999976" cy="2435886"/>
+                    </a:xfrm>
+                    <a:prstGeom prst="rect">
+                      <a:avLst/>
+                    </a:prstGeom>
+                  </pic:spPr>
+                </pic:pic>
+              </a:graphicData>
+            </a:graphic>
+          </wp:inline>
+        </w:drawing>
+      </w:r>
+      <w:r>
+        <w:rPr>
+          <w:lang w:val="es-GT"/>
+        </w:rPr>
+        <w:br/>
+        <w:t>Figura No.3 – PYTHONPATH manager</w:t>
+      </w:r>
+    </w:p>
+    <w:p>
+      <w:pPr>
+        <w:pStyle w:val="ListParagraph"/>
+        <w:numPr>
+          <w:ilvl w:val="0"/>
+          <w:numId w:val="2"/>
+        </w:numPr>
+        <w:jc w:val="both"/>
+        <w:rPr>
+          <w:lang w:val="es-GT"/>
+        </w:rPr>
+      </w:pPr>
+      <w:r>
+        <w:rPr>
+          <w:lang w:val="es-GT"/>
+        </w:rPr>
+        <w:t>Busque la carpeta donde se encuentre el archivo “</w:t>
+      </w:r>
+      <w:r>
+        <w:rPr>
+          <w:lang w:val="es-GT"/>
+        </w:rPr>
+        <w:t>funcion_BPK</w:t>
+      </w:r>
+      <w:r>
+        <w:rPr>
+          <w:lang w:val="es-GT"/>
+        </w:rPr>
+        <w:t xml:space="preserve">.py” y agregue el </w:t>
+      </w:r>
+      <w:proofErr w:type="spellStart"/>
+      <w:r>
+        <w:rPr>
+          <w:lang w:val="es-GT"/>
+        </w:rPr>
+        <w:t>path</w:t>
+      </w:r>
+      <w:proofErr w:type="spellEnd"/>
+      <w:r>
+        <w:rPr>
+          <w:lang w:val="es-GT"/>
+        </w:rPr>
+        <w:t>.</w:t>
+      </w:r>
+    </w:p>
+    <w:p>
+      <w:pPr>
+        <w:pStyle w:val="ListParagraph"/>
+        <w:numPr>
+          <w:ilvl w:val="0"/>
+          <w:numId w:val="2"/>
+        </w:numPr>
+        <w:jc w:val="both"/>
+        <w:rPr>
+          <w:lang w:val="es-GT"/>
+        </w:rPr>
+      </w:pPr>
+      <w:r>
+        <w:rPr>
+          <w:lang w:val="es-GT"/>
+        </w:rPr>
+        <w:t xml:space="preserve">En </w:t>
+      </w:r>
+      <w:proofErr w:type="spellStart"/>
+      <w:r>
+        <w:rPr>
+          <w:lang w:val="es-GT"/>
+        </w:rPr>
+        <w:t>tools</w:t>
+      </w:r>
+      <w:proofErr w:type="spellEnd"/>
+      <w:r>
+        <w:rPr>
+          <w:lang w:val="es-GT"/>
+        </w:rPr>
+        <w:t>&gt;</w:t>
+      </w:r>
+      <w:proofErr w:type="spellStart"/>
+      <w:r>
+        <w:rPr>
+          <w:lang w:val="es-GT"/>
+        </w:rPr>
+        <w:t>preferences</w:t>
+      </w:r>
+      <w:proofErr w:type="spellEnd"/>
+      <w:r>
+        <w:rPr>
+          <w:lang w:val="es-GT"/>
+        </w:rPr>
+        <w:t>&gt;</w:t>
+      </w:r>
+      <w:proofErr w:type="spellStart"/>
+      <w:r>
+        <w:rPr>
+          <w:lang w:val="es-GT"/>
+        </w:rPr>
+        <w:t>IpyrhonConsole</w:t>
+      </w:r>
+      <w:proofErr w:type="spellEnd"/>
+      <w:r>
+        <w:rPr>
+          <w:lang w:val="es-GT"/>
+        </w:rPr>
+        <w:t>&gt;</w:t>
+      </w:r>
+      <w:proofErr w:type="spellStart"/>
+      <w:r>
+        <w:rPr>
+          <w:lang w:val="es-GT"/>
+        </w:rPr>
+        <w:t>Graphics</w:t>
+      </w:r>
+      <w:proofErr w:type="spellEnd"/>
+      <w:r>
+        <w:rPr>
+          <w:lang w:val="es-GT"/>
+        </w:rPr>
+        <w:t>&gt;</w:t>
+      </w:r>
+      <w:proofErr w:type="spellStart"/>
+      <w:r>
+        <w:rPr>
+          <w:lang w:val="es-GT"/>
+        </w:rPr>
+        <w:t>Backend</w:t>
+      </w:r>
+      <w:proofErr w:type="spellEnd"/>
+      <w:r>
+        <w:rPr>
+          <w:lang w:val="es-GT"/>
+        </w:rPr>
+        <w:t xml:space="preserve"> seleccione QT5, como se mues</w:t>
+      </w:r>
+      <w:r>
+        <w:rPr>
+          <w:lang w:val="es-GT"/>
+        </w:rPr>
+        <w:t>tra en la Figura No.4</w:t>
+      </w:r>
+    </w:p>
+    <w:p>
+      <w:pPr>
+        <w:pStyle w:val="ListParagraph"/>
+        <w:jc w:val="center"/>
+        <w:rPr>
+          <w:lang w:val="es-GT"/>
+        </w:rPr>
+      </w:pPr>
+      <w:r>
+        <w:rPr>
+          <w:lang w:val="es-GT"/>
+        </w:rPr>
+        <w:drawing>
+          <wp:inline distT="0" distB="0" distL="0" distR="0" wp14:anchorId="6EE283C2" wp14:editId="5BB4DFDC">
+            <wp:extent cx="4956807" cy="2755900"/>
+            <wp:effectExtent l="0" t="0" r="0" b="6350"/>
+            <wp:docPr id="4" name="Picture 4"/>
+            <wp:cNvGraphicFramePr>
+              <a:graphicFrameLocks xmlns:a="http://schemas.openxmlformats.org/drawingml/2006/main" noChangeAspect="1"/>
+            </wp:cNvGraphicFramePr>
+            <a:graphic xmlns:a="http://schemas.openxmlformats.org/drawingml/2006/main">
+              <a:graphicData uri="http://schemas.openxmlformats.org/drawingml/2006/picture">
+                <pic:pic xmlns:pic="http://schemas.openxmlformats.org/drawingml/2006/picture">
+                  <pic:nvPicPr>
+                    <pic:cNvPr id="1" name=""/>
+                    <pic:cNvPicPr/>
+                  </pic:nvPicPr>
+                  <pic:blipFill>
+                    <a:blip r:embed="rId13"/>
+                    <a:stretch>
+                      <a:fillRect/>
+                    </a:stretch>
+                  </pic:blipFill>
+                  <pic:spPr>
+                    <a:xfrm>
+                      <a:off x="0" y="0"/>
+                      <a:ext cx="4963050" cy="2759371"/>
+                    </a:xfrm>
+                    <a:prstGeom prst="rect">
+                      <a:avLst/>
+                    </a:prstGeom>
+                  </pic:spPr>
+                </pic:pic>
+              </a:graphicData>
+            </a:graphic>
+          </wp:inline>
+        </w:drawing>
+      </w:r>
+    </w:p>
+    <w:p>
+      <w:pPr>
+        <w:pStyle w:val="ListParagraph"/>
+        <w:jc w:val="center"/>
+        <w:rPr>
+          <w:lang w:val="es-GT"/>
+        </w:rPr>
+      </w:pPr>
+      <w:r>
+        <w:rPr>
+          <w:lang w:val="es-GT"/>
+        </w:rPr>
+        <w:t>Figura No.4 – Configuración para poder ver mejor las gráficas</w:t>
+      </w:r>
+    </w:p>
+    <w:p>
+      <w:pPr>
+        <w:pStyle w:val="ListParagraph"/>
+        <w:numPr>
+          <w:ilvl w:val="0"/>
+          <w:numId w:val="2"/>
+        </w:numPr>
+        <w:jc w:val="both"/>
+        <w:rPr>
+          <w:lang w:val="es-GT"/>
+        </w:rPr>
+      </w:pPr>
+      <w:r>
+        <w:rPr>
+          <w:lang w:val="es-GT"/>
+        </w:rPr>
+        <w:t xml:space="preserve">Una vez agregado el </w:t>
+      </w:r>
+      <w:proofErr w:type="spellStart"/>
+      <w:r>
+        <w:rPr>
+          <w:lang w:val="es-GT"/>
+        </w:rPr>
+        <w:t>path</w:t>
+      </w:r>
+      <w:proofErr w:type="spellEnd"/>
+      <w:r>
+        <w:rPr>
+          <w:lang w:val="es-GT"/>
+        </w:rPr>
+        <w:t xml:space="preserve"> y configurado el apartado de las </w:t>
+      </w:r>
+      <w:proofErr w:type="spellStart"/>
+      <w:r>
+        <w:rPr>
+          <w:lang w:val="es-GT"/>
+        </w:rPr>
+        <w:t>graficas</w:t>
+      </w:r>
+      <w:proofErr w:type="spellEnd"/>
+      <w:r>
+        <w:rPr>
+          <w:lang w:val="es-GT"/>
+        </w:rPr>
+        <w:t xml:space="preserve">, en el script solo asegúrese de que en la variable </w:t>
+      </w:r>
+      <w:proofErr w:type="spellStart"/>
+      <w:r>
+        <w:rPr>
+          <w:lang w:val="es-GT"/>
+        </w:rPr>
+        <w:t>path</w:t>
+      </w:r>
+      <w:proofErr w:type="spellEnd"/>
+      <w:r>
+        <w:rPr>
+          <w:lang w:val="es-GT"/>
+        </w:rPr>
+        <w:t xml:space="preserve"> tenga la ubicación de un ECG en formato .</w:t>
+      </w:r>
+      <w:proofErr w:type="spellStart"/>
+      <w:r>
+        <w:rPr>
+          <w:lang w:val="es-GT"/>
+        </w:rPr>
+        <w:t>csv</w:t>
+      </w:r>
+      <w:proofErr w:type="spellEnd"/>
+      <w:r>
+        <w:rPr>
+          <w:lang w:val="es-GT"/>
+        </w:rPr>
+        <w:t xml:space="preserve"> y ejecute el script.</w:t>
+      </w:r>
+      <w:r>
+        <w:rPr>
+          <w:lang w:val="es-GT"/>
+        </w:rPr>
+        <w:t xml:space="preserve"> Deberá mostrarle una serie de graficas como se muestra a continuación en la Figura No.5. </w:t>
+      </w:r>
+    </w:p>
+    <w:p>
+      <w:pPr>
+        <w:pStyle w:val="ListParagraph"/>
+        <w:jc w:val="both"/>
+        <w:rPr>
+          <w:lang w:val="es-GT"/>
+        </w:rPr>
+      </w:pPr>
+      <w:r>
+        <w:rPr>
+          <w:noProof/>
+        </w:rPr>
+        <w:lastRenderedPageBreak/>
+        <w:drawing>
+          <wp:inline distT="0" distB="0" distL="0" distR="0" wp14:anchorId="443C3138" wp14:editId="60E24988">
+            <wp:extent cx="4724400" cy="2480815"/>
+            <wp:effectExtent l="0" t="0" r="0" b="0"/>
+            <wp:docPr id="5" name="Picture 5" descr="Graphical user interface, chart&#10;&#10;Description automatically generated"/>
+            <wp:cNvGraphicFramePr>
+              <a:graphicFrameLocks xmlns:a="http://schemas.openxmlformats.org/drawingml/2006/main" noChangeAspect="1"/>
+            </wp:cNvGraphicFramePr>
+            <a:graphic xmlns:a="http://schemas.openxmlformats.org/drawingml/2006/main">
+              <a:graphicData uri="http://schemas.openxmlformats.org/drawingml/2006/picture">
+                <pic:pic xmlns:pic="http://schemas.openxmlformats.org/drawingml/2006/picture">
+                  <pic:nvPicPr>
+                    <pic:cNvPr id="5" name="Picture 5" descr="Graphical user interface, chart&#10;&#10;Description automatically generated"/>
+                    <pic:cNvPicPr/>
+                  </pic:nvPicPr>
+                  <pic:blipFill>
+                    <a:blip r:embed="rId14"/>
+                    <a:stretch>
+                      <a:fillRect/>
+                    </a:stretch>
+                  </pic:blipFill>
+                  <pic:spPr>
+                    <a:xfrm>
+                      <a:off x="0" y="0"/>
+                      <a:ext cx="4728672" cy="2483058"/>
+                    </a:xfrm>
+                    <a:prstGeom prst="rect">
+                      <a:avLst/>
+                    </a:prstGeom>
+                  </pic:spPr>
+                </pic:pic>
+              </a:graphicData>
+            </a:graphic>
+          </wp:inline>
+        </w:drawing>
+      </w:r>
+    </w:p>
+    <w:p>
+      <w:pPr>
+        <w:pStyle w:val="ListParagraph"/>
+        <w:jc w:val="center"/>
+        <w:rPr>
+          <w:lang w:val="es-GT"/>
+        </w:rPr>
+      </w:pPr>
+      <w:r>
+        <w:rPr>
+          <w:lang w:val="es-GT"/>
+        </w:rPr>
+        <w:t>Figura No.5 – Gráficas resultantes</w:t>
+      </w:r>
+    </w:p>
+    <w:p>
+      <w:pPr>
+        <w:pStyle w:val="ListParagraph"/>
+        <w:numPr>
+          <w:ilvl w:val="0"/>
+          <w:numId w:val="2"/>
+        </w:numPr>
+        <w:rPr>
+          <w:lang w:val="es-GT"/>
+        </w:rPr>
+      </w:pPr>
+      <w:r>
+        <w:rPr>
+          <w:lang w:val="es-GT"/>
+        </w:rPr>
+        <w:t>Si ya corre tiene todo bien instalado en el apartado de la varilla programadora.</w:t>
+      </w:r>
+    </w:p>
+    <w:p>
+      <w:pPr>
+        <w:rPr>
+          <w:lang w:val="es-GT"/>
+        </w:rPr>
+      </w:pPr>
+    </w:p>
+    <w:p>
+      <w:pPr>
+        <w:pStyle w:val="Heading2"/>
+        <w:numPr>
+          <w:ilvl w:val="0"/>
+          <w:numId w:val="1"/>
+        </w:numPr>
+        <w:rPr>
+          <w:lang w:val="es-GT"/>
+        </w:rPr>
+      </w:pPr>
+      <w:r>
+        <w:rPr>
+          <w:lang w:val="es-GT"/>
+        </w:rPr>
+        <w:t xml:space="preserve">Instalación de librerías para </w:t>
+      </w:r>
+      <w:r>
+        <w:rPr>
+          <w:lang w:val="es-GT"/>
+        </w:rPr>
+        <w:t xml:space="preserve">Arduino esp8266 y </w:t>
+      </w:r>
+      <w:proofErr w:type="spellStart"/>
+      <w:r>
+        <w:rPr>
+          <w:lang w:val="es-GT"/>
+        </w:rPr>
+        <w:t>Trinket</w:t>
+      </w:r>
+      <w:proofErr w:type="spellEnd"/>
+      <w:r>
+        <w:rPr>
+          <w:lang w:val="es-GT"/>
+        </w:rPr>
+        <w:t xml:space="preserve"> M0</w:t>
+      </w:r>
+    </w:p>
+    <w:p>
+      <w:pPr>
+        <w:rPr>
+          <w:lang w:val="es-GT"/>
+        </w:rPr>
+      </w:pPr>
+    </w:p>
+    <w:p>
+      <w:pPr>
         <w:rPr>
           <w:lang w:val="es-GT"/>
         </w:rPr>
@@ -815,7 +2061,7 @@
   <w:abstractNum w:abstractNumId="1" w15:restartNumberingAfterBreak="0">
     <w:nsid w:val="15674DC8"/>
     <w:multiLevelType w:val="hybridMultilevel"/>
-    <w:tmpl w:val="686A3286"/>
+    <w:tmpl w:val="AF8AB55C"/>
     <w:lvl w:ilvl="0" w:tplc="04090001">
       <w:start w:val="1"/>
       <w:numFmt w:val="bullet"/>
@@ -1771,4 +3017,16 @@
     </a:ext>
   </a:extLst>
 </a:theme>
+</file>
+
+<file path=customXml/item1.xml><?xml version="1.0" encoding="utf-8"?>
+<b:Sources xmlns:b="http://schemas.openxmlformats.org/officeDocument/2006/bibliography" xmlns="http://schemas.openxmlformats.org/officeDocument/2006/bibliography" SelectedStyle="\APASixthEditionOfficeOnline.xsl" StyleName="APA" Version="6"/>
+</file>
+
+<file path=customXml/itemProps1.xml><?xml version="1.0" encoding="utf-8"?>
+<ds:datastoreItem xmlns:ds="http://schemas.openxmlformats.org/officeDocument/2006/customXml" ds:itemID="{ADC4F019-7D9F-4B46-B3E9-E7DB08A5A915}">
+  <ds:schemaRefs>
+    <ds:schemaRef ds:uri="http://schemas.openxmlformats.org/officeDocument/2006/bibliography"/>
+  </ds:schemaRefs>
+</ds:datastoreItem>
 </file>
</xml_diff>

<commit_message>
Instalacion de Trinket M0
</commit_message>
<xml_diff>
--- a/Guía rápida Varilla programadora y estimulador VNS.docx
+++ b/Guía rápida Varilla programadora y estimulador VNS.docx
@@ -32,7 +32,21 @@
         <w:rPr>
           <w:lang w:val="es-GT"/>
         </w:rPr>
-        <w:t>Instalación de librerías para enviroment de anaconda</w:t>
+        <w:t xml:space="preserve">Instalación de librerías para </w:t>
+      </w:r>
+      <w:proofErr w:type="spellStart"/>
+      <w:r>
+        <w:rPr>
+          <w:lang w:val="es-GT"/>
+        </w:rPr>
+        <w:t>enviroment</w:t>
+      </w:r>
+      <w:proofErr w:type="spellEnd"/>
+      <w:r>
+        <w:rPr>
+          <w:lang w:val="es-GT"/>
+        </w:rPr>
+        <w:t xml:space="preserve"> de anaconda</w:t>
       </w:r>
     </w:p>
     <w:p>
@@ -68,7 +82,35 @@
         <w:rPr>
           <w:lang w:val="es-GT"/>
         </w:rPr>
-        <w:t>Después de descargar anaconda se debe crear un enviroment nuevo como se muestra en al Figura No.1</w:t>
+        <w:t xml:space="preserve">Después de descargar anaconda se debe crear un </w:t>
+      </w:r>
+      <w:proofErr w:type="spellStart"/>
+      <w:r>
+        <w:rPr>
+          <w:lang w:val="es-GT"/>
+        </w:rPr>
+        <w:t>enviroment</w:t>
+      </w:r>
+      <w:proofErr w:type="spellEnd"/>
+      <w:r>
+        <w:rPr>
+          <w:lang w:val="es-GT"/>
+        </w:rPr>
+        <w:t xml:space="preserve"> nuevo como se muestra en </w:t>
+      </w:r>
+      <w:proofErr w:type="spellStart"/>
+      <w:r>
+        <w:rPr>
+          <w:lang w:val="es-GT"/>
+        </w:rPr>
+        <w:t>al</w:t>
+      </w:r>
+      <w:proofErr w:type="spellEnd"/>
+      <w:r>
+        <w:rPr>
+          <w:lang w:val="es-GT"/>
+        </w:rPr>
+        <w:t xml:space="preserve"> Figura No.1</w:t>
       </w:r>
     </w:p>
     <w:p>
@@ -131,8 +173,16 @@
         <w:rPr>
           <w:lang w:val="es-GT"/>
         </w:rPr>
-        <w:t>Figura No.1 – Creación de un nuevo enviroment</w:t>
-      </w:r>
+        <w:t xml:space="preserve">Figura No.1 – Creación de un nuevo </w:t>
+      </w:r>
+      <w:proofErr w:type="spellStart"/>
+      <w:r>
+        <w:rPr>
+          <w:lang w:val="es-GT"/>
+        </w:rPr>
+        <w:t>enviroment</w:t>
+      </w:r>
+      <w:proofErr w:type="spellEnd"/>
     </w:p>
     <w:p>
       <w:pPr>
@@ -149,7 +199,35 @@
         <w:rPr>
           <w:lang w:val="es-GT"/>
         </w:rPr>
-        <w:t>Se instala spyder en el enviroment creado</w:t>
+        <w:t xml:space="preserve">Se instala </w:t>
+      </w:r>
+      <w:proofErr w:type="spellStart"/>
+      <w:r>
+        <w:rPr>
+          <w:lang w:val="es-GT"/>
+        </w:rPr>
+        <w:t>spyder</w:t>
+      </w:r>
+      <w:proofErr w:type="spellEnd"/>
+      <w:r>
+        <w:rPr>
+          <w:lang w:val="es-GT"/>
+        </w:rPr>
+        <w:t xml:space="preserve"> en el </w:t>
+      </w:r>
+      <w:proofErr w:type="spellStart"/>
+      <w:r>
+        <w:rPr>
+          <w:lang w:val="es-GT"/>
+        </w:rPr>
+        <w:t>enviroment</w:t>
+      </w:r>
+      <w:proofErr w:type="spellEnd"/>
+      <w:r>
+        <w:rPr>
+          <w:lang w:val="es-GT"/>
+        </w:rPr>
+        <w:t xml:space="preserve"> creado</w:t>
       </w:r>
     </w:p>
     <w:p>
@@ -167,7 +245,21 @@
         <w:rPr>
           <w:lang w:val="es-GT"/>
         </w:rPr>
-        <w:t>Para instalar el paquete de librerías “PyHRV” el cual da más conflictos es necesario seguir los siguientes pasos.</w:t>
+        <w:t>Para instalar el paquete de librerías “</w:t>
+      </w:r>
+      <w:proofErr w:type="spellStart"/>
+      <w:r>
+        <w:rPr>
+          <w:lang w:val="es-GT"/>
+        </w:rPr>
+        <w:t>PyHRV</w:t>
+      </w:r>
+      <w:proofErr w:type="spellEnd"/>
+      <w:r>
+        <w:rPr>
+          <w:lang w:val="es-GT"/>
+        </w:rPr>
+        <w:t>” el cual da más conflictos es necesario seguir los siguientes pasos.</w:t>
       </w:r>
     </w:p>
     <w:p>
@@ -185,13 +277,63 @@
         <w:rPr>
           <w:lang w:val="es-GT"/>
         </w:rPr>
-        <w:t>Desde el cmd</w:t>
-      </w:r>
-      <w:r>
-        <w:rPr>
-          <w:lang w:val="es-GT"/>
-        </w:rPr>
-        <w:t xml:space="preserve"> ejecutar el siguiente comando “pip install pyhrv”</w:t>
+        <w:t xml:space="preserve">Desde el </w:t>
+      </w:r>
+      <w:proofErr w:type="spellStart"/>
+      <w:r>
+        <w:rPr>
+          <w:lang w:val="es-GT"/>
+        </w:rPr>
+        <w:t>cmd</w:t>
+      </w:r>
+      <w:proofErr w:type="spellEnd"/>
+      <w:r>
+        <w:rPr>
+          <w:lang w:val="es-GT"/>
+        </w:rPr>
+        <w:t xml:space="preserve"> ejecutar el siguiente comando “</w:t>
+      </w:r>
+      <w:proofErr w:type="spellStart"/>
+      <w:r>
+        <w:rPr>
+          <w:lang w:val="es-GT"/>
+        </w:rPr>
+        <w:t>pip</w:t>
+      </w:r>
+      <w:proofErr w:type="spellEnd"/>
+      <w:r>
+        <w:rPr>
+          <w:lang w:val="es-GT"/>
+        </w:rPr>
+        <w:t xml:space="preserve"> </w:t>
+      </w:r>
+      <w:proofErr w:type="spellStart"/>
+      <w:r>
+        <w:rPr>
+          <w:lang w:val="es-GT"/>
+        </w:rPr>
+        <w:t>install</w:t>
+      </w:r>
+      <w:proofErr w:type="spellEnd"/>
+      <w:r>
+        <w:rPr>
+          <w:lang w:val="es-GT"/>
+        </w:rPr>
+        <w:t xml:space="preserve"> </w:t>
+      </w:r>
+      <w:proofErr w:type="spellStart"/>
+      <w:r>
+        <w:rPr>
+          <w:lang w:val="es-GT"/>
+        </w:rPr>
+        <w:t>pyhrv</w:t>
+      </w:r>
+      <w:proofErr w:type="spellEnd"/>
+      <w:r>
+        <w:rPr>
+          <w:lang w:val="es-GT"/>
+        </w:rPr>
+        <w:t>”</w:t>
       </w:r>
       <w:r>
         <w:rPr>
@@ -215,7 +357,21 @@
         <w:rPr>
           <w:lang w:val="es-GT"/>
         </w:rPr>
-        <w:t>Si tiene error en la instalación con la librería specturm haga lo siguiente:</w:t>
+        <w:t xml:space="preserve">Si tiene error en la instalación con la librería </w:t>
+      </w:r>
+      <w:proofErr w:type="spellStart"/>
+      <w:r>
+        <w:rPr>
+          <w:lang w:val="es-GT"/>
+        </w:rPr>
+        <w:t>specturm</w:t>
+      </w:r>
+      <w:proofErr w:type="spellEnd"/>
+      <w:r>
+        <w:rPr>
+          <w:lang w:val="es-GT"/>
+        </w:rPr>
+        <w:t xml:space="preserve"> haga lo siguiente:</w:t>
       </w:r>
       <w:r>
         <w:rPr>
@@ -224,25 +380,123 @@
         <w:br/>
         <w:t xml:space="preserve">Busque en su navegador </w:t>
       </w:r>
+      <w:proofErr w:type="spellStart"/>
       <w:r>
         <w:rPr>
           <w:i/>
           <w:iCs/>
           <w:lang w:val="es-GT"/>
         </w:rPr>
-        <w:t>Unofficial Windows Binaries for Python Extension Packages</w:t>
-      </w:r>
-      <w:r>
-        <w:rPr>
+        <w:t>Unofficial</w:t>
+      </w:r>
+      <w:proofErr w:type="spellEnd"/>
+      <w:r>
+        <w:rPr>
+          <w:i/>
+          <w:iCs/>
+          <w:lang w:val="es-GT"/>
+        </w:rPr>
+        <w:t xml:space="preserve"> Windows Binaries </w:t>
+      </w:r>
+      <w:proofErr w:type="spellStart"/>
+      <w:r>
+        <w:rPr>
+          <w:i/>
+          <w:iCs/>
+          <w:lang w:val="es-GT"/>
+        </w:rPr>
+        <w:t>for</w:t>
+      </w:r>
+      <w:proofErr w:type="spellEnd"/>
+      <w:r>
+        <w:rPr>
+          <w:i/>
+          <w:iCs/>
+          <w:lang w:val="es-GT"/>
+        </w:rPr>
+        <w:t xml:space="preserve"> Python </w:t>
+      </w:r>
+      <w:proofErr w:type="spellStart"/>
+      <w:r>
+        <w:rPr>
+          <w:i/>
+          <w:iCs/>
+          <w:lang w:val="es-GT"/>
+        </w:rPr>
+        <w:t>Extension</w:t>
+      </w:r>
+      <w:proofErr w:type="spellEnd"/>
+      <w:r>
+        <w:rPr>
+          <w:i/>
+          <w:iCs/>
           <w:lang w:val="es-GT"/>
         </w:rPr>
         <w:t xml:space="preserve"> </w:t>
       </w:r>
-      <w:r>
-        <w:rPr>
-          <w:lang w:val="es-GT"/>
-        </w:rPr>
-        <w:t>y busque el archivo. whl de spectrum. Descarguelo, si no encuentra uno, puede probar con el que se usó para resolver este problema (</w:t>
+      <w:proofErr w:type="spellStart"/>
+      <w:r>
+        <w:rPr>
+          <w:i/>
+          <w:iCs/>
+          <w:lang w:val="es-GT"/>
+        </w:rPr>
+        <w:t>Packages</w:t>
+      </w:r>
+      <w:proofErr w:type="spellEnd"/>
+      <w:r>
+        <w:rPr>
+          <w:lang w:val="es-GT"/>
+        </w:rPr>
+        <w:t xml:space="preserve"> </w:t>
+      </w:r>
+      <w:r>
+        <w:rPr>
+          <w:lang w:val="es-GT"/>
+        </w:rPr>
+        <w:t xml:space="preserve">y busque el archivo. </w:t>
+      </w:r>
+      <w:proofErr w:type="spellStart"/>
+      <w:r>
+        <w:rPr>
+          <w:lang w:val="es-GT"/>
+        </w:rPr>
+        <w:t>whl</w:t>
+      </w:r>
+      <w:proofErr w:type="spellEnd"/>
+      <w:r>
+        <w:rPr>
+          <w:lang w:val="es-GT"/>
+        </w:rPr>
+        <w:t xml:space="preserve"> de </w:t>
+      </w:r>
+      <w:proofErr w:type="spellStart"/>
+      <w:r>
+        <w:rPr>
+          <w:lang w:val="es-GT"/>
+        </w:rPr>
+        <w:t>spectrum</w:t>
+      </w:r>
+      <w:proofErr w:type="spellEnd"/>
+      <w:r>
+        <w:rPr>
+          <w:lang w:val="es-GT"/>
+        </w:rPr>
+        <w:t xml:space="preserve">. </w:t>
+      </w:r>
+      <w:proofErr w:type="spellStart"/>
+      <w:r>
+        <w:rPr>
+          <w:lang w:val="es-GT"/>
+        </w:rPr>
+        <w:t>Descarguelo</w:t>
+      </w:r>
+      <w:proofErr w:type="spellEnd"/>
+      <w:r>
+        <w:rPr>
+          <w:lang w:val="es-GT"/>
+        </w:rPr>
+        <w:t>, si no encuentra uno, puede probar con el que se usó para resolver este problema (</w:t>
       </w:r>
       <w:hyperlink r:id="rId7" w:history="1">
         <w:r>
@@ -275,8 +529,37 @@
         <w:rPr>
           <w:lang w:val="es-GT"/>
         </w:rPr>
-        <w:t xml:space="preserve">Una vez descargado este archivo ejecute el comando “pip install </w:t>
-      </w:r>
+        <w:t>Una vez descargado este archivo ejecute el comando “</w:t>
+      </w:r>
+      <w:proofErr w:type="spellStart"/>
+      <w:r>
+        <w:rPr>
+          <w:lang w:val="es-GT"/>
+        </w:rPr>
+        <w:t>pip</w:t>
+      </w:r>
+      <w:proofErr w:type="spellEnd"/>
+      <w:r>
+        <w:rPr>
+          <w:lang w:val="es-GT"/>
+        </w:rPr>
+        <w:t xml:space="preserve"> </w:t>
+      </w:r>
+      <w:proofErr w:type="spellStart"/>
+      <w:r>
+        <w:rPr>
+          <w:lang w:val="es-GT"/>
+        </w:rPr>
+        <w:t>install</w:t>
+      </w:r>
+      <w:proofErr w:type="spellEnd"/>
+      <w:r>
+        <w:rPr>
+          <w:lang w:val="es-GT"/>
+        </w:rPr>
+        <w:t xml:space="preserve"> </w:t>
+      </w:r>
+      <w:proofErr w:type="spellStart"/>
       <w:r>
         <w:rPr>
           <w:i/>
@@ -285,6 +568,7 @@
         </w:rPr>
         <w:t>path_del_archivo_whl</w:t>
       </w:r>
+      <w:proofErr w:type="spellEnd"/>
       <w:r>
         <w:rPr>
           <w:lang w:val="es-GT"/>
@@ -308,7 +592,21 @@
         <w:rPr>
           <w:lang w:val="es-GT"/>
         </w:rPr>
-        <w:t>Luego diríjase a la página oficial de Pyhrv (</w:t>
+        <w:t xml:space="preserve">Luego diríjase a la página oficial de </w:t>
+      </w:r>
+      <w:proofErr w:type="spellStart"/>
+      <w:r>
+        <w:rPr>
+          <w:lang w:val="es-GT"/>
+        </w:rPr>
+        <w:t>Pyhrv</w:t>
+      </w:r>
+      <w:proofErr w:type="spellEnd"/>
+      <w:r>
+        <w:rPr>
+          <w:lang w:val="es-GT"/>
+        </w:rPr>
+        <w:t xml:space="preserve"> (</w:t>
       </w:r>
       <w:hyperlink r:id="rId8" w:anchor="files" w:history="1">
         <w:r>
@@ -323,7 +621,35 @@
         <w:rPr>
           <w:lang w:val="es-GT"/>
         </w:rPr>
-        <w:t>) y desargue el archivo .whl para Python 3 o py3 como se ve en la figura No.2</w:t>
+        <w:t xml:space="preserve">) y </w:t>
+      </w:r>
+      <w:proofErr w:type="spellStart"/>
+      <w:r>
+        <w:rPr>
+          <w:lang w:val="es-GT"/>
+        </w:rPr>
+        <w:t>desargue</w:t>
+      </w:r>
+      <w:proofErr w:type="spellEnd"/>
+      <w:r>
+        <w:rPr>
+          <w:lang w:val="es-GT"/>
+        </w:rPr>
+        <w:t xml:space="preserve"> el archivo .</w:t>
+      </w:r>
+      <w:proofErr w:type="spellStart"/>
+      <w:r>
+        <w:rPr>
+          <w:lang w:val="es-GT"/>
+        </w:rPr>
+        <w:t>whl</w:t>
+      </w:r>
+      <w:proofErr w:type="spellEnd"/>
+      <w:r>
+        <w:rPr>
+          <w:lang w:val="es-GT"/>
+        </w:rPr>
+        <w:t xml:space="preserve"> para Python 3 o py3 como se ve en la figura No.2</w:t>
       </w:r>
       <w:r>
         <w:rPr>
@@ -340,6 +666,7 @@
       <w:r>
         <w:rPr>
           <w:noProof/>
+          <w:lang w:val="es-GT"/>
         </w:rPr>
         <w:lastRenderedPageBreak/>
         <w:drawing>
@@ -383,8 +710,16 @@
           <w:lang w:val="es-GT"/>
         </w:rPr>
         <w:br/>
-        <w:t>Figura No.2 – archivo de Pyhrv.whl</w:t>
-      </w:r>
+        <w:t xml:space="preserve">Figura No.2 – archivo de </w:t>
+      </w:r>
+      <w:proofErr w:type="spellStart"/>
+      <w:r>
+        <w:rPr>
+          <w:lang w:val="es-GT"/>
+        </w:rPr>
+        <w:t>Pyhrv.whl</w:t>
+      </w:r>
+      <w:proofErr w:type="spellEnd"/>
     </w:p>
     <w:p>
       <w:pPr>
@@ -401,8 +736,65 @@
         <w:rPr>
           <w:lang w:val="es-GT"/>
         </w:rPr>
-        <w:t xml:space="preserve">Una vez descargado desde el cmd ejecute el siguiente comando “pip install install </w:t>
-      </w:r>
+        <w:t xml:space="preserve">Una vez descargado desde el </w:t>
+      </w:r>
+      <w:proofErr w:type="spellStart"/>
+      <w:r>
+        <w:rPr>
+          <w:lang w:val="es-GT"/>
+        </w:rPr>
+        <w:t>cmd</w:t>
+      </w:r>
+      <w:proofErr w:type="spellEnd"/>
+      <w:r>
+        <w:rPr>
+          <w:lang w:val="es-GT"/>
+        </w:rPr>
+        <w:t xml:space="preserve"> ejecute el siguiente comando “</w:t>
+      </w:r>
+      <w:proofErr w:type="spellStart"/>
+      <w:r>
+        <w:rPr>
+          <w:lang w:val="es-GT"/>
+        </w:rPr>
+        <w:t>pip</w:t>
+      </w:r>
+      <w:proofErr w:type="spellEnd"/>
+      <w:r>
+        <w:rPr>
+          <w:lang w:val="es-GT"/>
+        </w:rPr>
+        <w:t xml:space="preserve"> </w:t>
+      </w:r>
+      <w:proofErr w:type="spellStart"/>
+      <w:r>
+        <w:rPr>
+          <w:lang w:val="es-GT"/>
+        </w:rPr>
+        <w:t>install</w:t>
+      </w:r>
+      <w:proofErr w:type="spellEnd"/>
+      <w:r>
+        <w:rPr>
+          <w:lang w:val="es-GT"/>
+        </w:rPr>
+        <w:t xml:space="preserve"> </w:t>
+      </w:r>
+      <w:proofErr w:type="spellStart"/>
+      <w:r>
+        <w:rPr>
+          <w:lang w:val="es-GT"/>
+        </w:rPr>
+        <w:t>install</w:t>
+      </w:r>
+      <w:proofErr w:type="spellEnd"/>
+      <w:r>
+        <w:rPr>
+          <w:lang w:val="es-GT"/>
+        </w:rPr>
+        <w:t xml:space="preserve"> </w:t>
+      </w:r>
+      <w:proofErr w:type="spellStart"/>
       <w:r>
         <w:rPr>
           <w:i/>
@@ -411,6 +803,7 @@
         </w:rPr>
         <w:t>path_del_archivo_whl</w:t>
       </w:r>
+      <w:proofErr w:type="spellEnd"/>
       <w:r>
         <w:rPr>
           <w:lang w:val="es-GT"/>
@@ -472,7 +865,35 @@
         <w:rPr>
           <w:lang w:val="es-GT"/>
         </w:rPr>
-        <w:t>Luego de haber instalado pyhrv traslade el conjunto de librerías instaladas hacia el enviroment de anaconda.</w:t>
+        <w:t xml:space="preserve">Luego de haber instalado </w:t>
+      </w:r>
+      <w:proofErr w:type="spellStart"/>
+      <w:r>
+        <w:rPr>
+          <w:lang w:val="es-GT"/>
+        </w:rPr>
+        <w:t>pyhrv</w:t>
+      </w:r>
+      <w:proofErr w:type="spellEnd"/>
+      <w:r>
+        <w:rPr>
+          <w:lang w:val="es-GT"/>
+        </w:rPr>
+        <w:t xml:space="preserve"> traslade el conjunto de librerías instaladas hacia el </w:t>
+      </w:r>
+      <w:proofErr w:type="spellStart"/>
+      <w:r>
+        <w:rPr>
+          <w:lang w:val="es-GT"/>
+        </w:rPr>
+        <w:t>enviroment</w:t>
+      </w:r>
+      <w:proofErr w:type="spellEnd"/>
+      <w:r>
+        <w:rPr>
+          <w:lang w:val="es-GT"/>
+        </w:rPr>
+        <w:t xml:space="preserve"> de anaconda.</w:t>
       </w:r>
     </w:p>
     <w:p>
@@ -496,31 +917,35 @@
         <w:rPr>
           <w:lang w:val="es-GT"/>
         </w:rPr>
-        <w:t>, ya en la carpeta busque la carpeta que se llame Lib</w:t>
-      </w:r>
-      <w:r>
-        <w:rPr>
-          <w:lang w:val="es-GT"/>
-        </w:rPr>
-        <w:t>&gt;</w:t>
-      </w:r>
-      <w:r>
-        <w:rPr>
-          <w:lang w:val="es-GT"/>
-        </w:rPr>
-        <w:t>site-packages y luego copie las librerías instaladas. En mi caso la ruta es la siguiente: “</w:t>
-      </w:r>
-      <w:r>
-        <w:rPr>
-          <w:lang w:val="es-GT"/>
-        </w:rPr>
-        <w:t>C:\Users\eaqui\AppData\Local\Programs\Python\Python310\Lib\site-packages</w:t>
-      </w:r>
-      <w:r>
-        <w:rPr>
-          <w:lang w:val="es-GT"/>
-        </w:rPr>
-        <w:t>”</w:t>
+        <w:t xml:space="preserve">, ya en la carpeta busque la carpeta que se llame </w:t>
+      </w:r>
+      <w:proofErr w:type="spellStart"/>
+      <w:r>
+        <w:rPr>
+          <w:lang w:val="es-GT"/>
+        </w:rPr>
+        <w:t>Lib</w:t>
+      </w:r>
+      <w:proofErr w:type="spellEnd"/>
+      <w:r>
+        <w:rPr>
+          <w:lang w:val="es-GT"/>
+        </w:rPr>
+        <w:t>&gt;site-</w:t>
+      </w:r>
+      <w:proofErr w:type="spellStart"/>
+      <w:r>
+        <w:rPr>
+          <w:lang w:val="es-GT"/>
+        </w:rPr>
+        <w:t>packages</w:t>
+      </w:r>
+      <w:proofErr w:type="spellEnd"/>
+      <w:r>
+        <w:rPr>
+          <w:lang w:val="es-GT"/>
+        </w:rPr>
+        <w:t xml:space="preserve"> y luego copie las librerías instaladas. En mi caso la ruta es la siguiente: “C:\Users\eaqui\AppData\Local\Programs\Python\Python310\Lib\site-packages”</w:t>
       </w:r>
     </w:p>
     <w:p>
@@ -538,8 +963,51 @@
         <w:rPr>
           <w:lang w:val="es-GT"/>
         </w:rPr>
-        <w:t>Luego de copiarlas diríjase a la la ubicación de Anaconda, ya en la ubicación dirigase a “envs&gt;</w:t>
-      </w:r>
+        <w:t xml:space="preserve">Luego de copiarlas diríjase a la </w:t>
+      </w:r>
+      <w:proofErr w:type="spellStart"/>
+      <w:r>
+        <w:rPr>
+          <w:lang w:val="es-GT"/>
+        </w:rPr>
+        <w:t>la</w:t>
+      </w:r>
+      <w:proofErr w:type="spellEnd"/>
+      <w:r>
+        <w:rPr>
+          <w:lang w:val="es-GT"/>
+        </w:rPr>
+        <w:t xml:space="preserve"> ubicación de Anaconda, ya en la ubicación </w:t>
+      </w:r>
+      <w:proofErr w:type="spellStart"/>
+      <w:r>
+        <w:rPr>
+          <w:lang w:val="es-GT"/>
+        </w:rPr>
+        <w:t>dirigase</w:t>
+      </w:r>
+      <w:proofErr w:type="spellEnd"/>
+      <w:r>
+        <w:rPr>
+          <w:lang w:val="es-GT"/>
+        </w:rPr>
+        <w:t xml:space="preserve"> a “</w:t>
+      </w:r>
+      <w:proofErr w:type="spellStart"/>
+      <w:r>
+        <w:rPr>
+          <w:lang w:val="es-GT"/>
+        </w:rPr>
+        <w:t>envs</w:t>
+      </w:r>
+      <w:proofErr w:type="spellEnd"/>
+      <w:r>
+        <w:rPr>
+          <w:lang w:val="es-GT"/>
+        </w:rPr>
+        <w:t>&gt;</w:t>
+      </w:r>
+      <w:proofErr w:type="spellStart"/>
       <w:r>
         <w:rPr>
           <w:i/>
@@ -548,18 +1016,133 @@
         </w:rPr>
         <w:t>nombre_de_su_enviroment</w:t>
       </w:r>
-      <w:r>
-        <w:rPr>
-          <w:lang w:val="es-GT"/>
-        </w:rPr>
-        <w:t>&gt;Lib&gt;site-packages” y pegue en esta ubicación las librerías. En mi caso esta ruta es “</w:t>
-      </w:r>
-      <w:r>
-        <w:rPr>
-          <w:lang w:val="es-GT"/>
-        </w:rPr>
-        <w:t>C:\Users\eaqui\.conda\envs\Prediction\Lib\site-packages</w:t>
-      </w:r>
+      <w:proofErr w:type="spellEnd"/>
+      <w:r>
+        <w:rPr>
+          <w:lang w:val="es-GT"/>
+        </w:rPr>
+        <w:t>&gt;</w:t>
+      </w:r>
+      <w:proofErr w:type="spellStart"/>
+      <w:r>
+        <w:rPr>
+          <w:lang w:val="es-GT"/>
+        </w:rPr>
+        <w:t>Lib</w:t>
+      </w:r>
+      <w:proofErr w:type="spellEnd"/>
+      <w:r>
+        <w:rPr>
+          <w:lang w:val="es-GT"/>
+        </w:rPr>
+        <w:t>&gt;site-</w:t>
+      </w:r>
+      <w:proofErr w:type="spellStart"/>
+      <w:r>
+        <w:rPr>
+          <w:lang w:val="es-GT"/>
+        </w:rPr>
+        <w:t>packages</w:t>
+      </w:r>
+      <w:proofErr w:type="spellEnd"/>
+      <w:r>
+        <w:rPr>
+          <w:lang w:val="es-GT"/>
+        </w:rPr>
+        <w:t>” y pegue en esta ubicación las librerías. En mi caso esta ruta es “C:\</w:t>
+      </w:r>
+      <w:proofErr w:type="spellStart"/>
+      <w:r>
+        <w:rPr>
+          <w:lang w:val="es-GT"/>
+        </w:rPr>
+        <w:t>Users</w:t>
+      </w:r>
+      <w:proofErr w:type="spellEnd"/>
+      <w:r>
+        <w:rPr>
+          <w:lang w:val="es-GT"/>
+        </w:rPr>
+        <w:t>\</w:t>
+      </w:r>
+      <w:proofErr w:type="spellStart"/>
+      <w:r>
+        <w:rPr>
+          <w:lang w:val="es-GT"/>
+        </w:rPr>
+        <w:t>eaqui</w:t>
+      </w:r>
+      <w:proofErr w:type="spellEnd"/>
+      <w:r>
+        <w:rPr>
+          <w:lang w:val="es-GT"/>
+        </w:rPr>
+        <w:t>\.</w:t>
+      </w:r>
+      <w:proofErr w:type="spellStart"/>
+      <w:r>
+        <w:rPr>
+          <w:lang w:val="es-GT"/>
+        </w:rPr>
+        <w:t>conda</w:t>
+      </w:r>
+      <w:proofErr w:type="spellEnd"/>
+      <w:r>
+        <w:rPr>
+          <w:lang w:val="es-GT"/>
+        </w:rPr>
+        <w:t>\</w:t>
+      </w:r>
+      <w:proofErr w:type="spellStart"/>
+      <w:r>
+        <w:rPr>
+          <w:lang w:val="es-GT"/>
+        </w:rPr>
+        <w:t>envs</w:t>
+      </w:r>
+      <w:proofErr w:type="spellEnd"/>
+      <w:r>
+        <w:rPr>
+          <w:lang w:val="es-GT"/>
+        </w:rPr>
+        <w:t>\</w:t>
+      </w:r>
+      <w:proofErr w:type="spellStart"/>
+      <w:r>
+        <w:rPr>
+          <w:lang w:val="es-GT"/>
+        </w:rPr>
+        <w:t>Prediction</w:t>
+      </w:r>
+      <w:proofErr w:type="spellEnd"/>
+      <w:r>
+        <w:rPr>
+          <w:lang w:val="es-GT"/>
+        </w:rPr>
+        <w:t>\</w:t>
+      </w:r>
+      <w:proofErr w:type="spellStart"/>
+      <w:r>
+        <w:rPr>
+          <w:lang w:val="es-GT"/>
+        </w:rPr>
+        <w:t>Lib</w:t>
+      </w:r>
+      <w:proofErr w:type="spellEnd"/>
+      <w:r>
+        <w:rPr>
+          <w:lang w:val="es-GT"/>
+        </w:rPr>
+        <w:t>\site-</w:t>
+      </w:r>
+      <w:proofErr w:type="spellStart"/>
+      <w:r>
+        <w:rPr>
+          <w:lang w:val="es-GT"/>
+        </w:rPr>
+        <w:t>packages</w:t>
+      </w:r>
+      <w:proofErr w:type="spellEnd"/>
       <w:r>
         <w:rPr>
           <w:lang w:val="es-GT"/>
@@ -582,7 +1165,21 @@
         <w:rPr>
           <w:lang w:val="es-GT"/>
         </w:rPr>
-        <w:t>En caso de que no haya funcionado descargue directamente mi carpeta de “site-pacakges” que se encuentra en Google drive (</w:t>
+        <w:t>En caso de que no haya funcionado descargue directamente mi carpeta de “site-</w:t>
+      </w:r>
+      <w:proofErr w:type="spellStart"/>
+      <w:r>
+        <w:rPr>
+          <w:lang w:val="es-GT"/>
+        </w:rPr>
+        <w:t>pacakges</w:t>
+      </w:r>
+      <w:proofErr w:type="spellEnd"/>
+      <w:r>
+        <w:rPr>
+          <w:lang w:val="es-GT"/>
+        </w:rPr>
+        <w:t>” que se encuentra en Google drive (</w:t>
       </w:r>
       <w:hyperlink r:id="rId11" w:history="1">
         <w:r>
@@ -603,8 +1200,37 @@
         <w:rPr>
           <w:lang w:val="es-GT"/>
         </w:rPr>
-        <w:t xml:space="preserve"> y reemplaze la carpeta por la que tiene en el directorio de anaconda “envs&gt;</w:t>
-      </w:r>
+        <w:t xml:space="preserve"> y </w:t>
+      </w:r>
+      <w:proofErr w:type="spellStart"/>
+      <w:r>
+        <w:rPr>
+          <w:lang w:val="es-GT"/>
+        </w:rPr>
+        <w:t>reemplaze</w:t>
+      </w:r>
+      <w:proofErr w:type="spellEnd"/>
+      <w:r>
+        <w:rPr>
+          <w:lang w:val="es-GT"/>
+        </w:rPr>
+        <w:t xml:space="preserve"> la carpeta por la que tiene en el directorio de anaconda “</w:t>
+      </w:r>
+      <w:proofErr w:type="spellStart"/>
+      <w:r>
+        <w:rPr>
+          <w:lang w:val="es-GT"/>
+        </w:rPr>
+        <w:t>envs</w:t>
+      </w:r>
+      <w:proofErr w:type="spellEnd"/>
+      <w:r>
+        <w:rPr>
+          <w:lang w:val="es-GT"/>
+        </w:rPr>
+        <w:t>&gt;</w:t>
+      </w:r>
+      <w:proofErr w:type="spellStart"/>
       <w:r>
         <w:rPr>
           <w:i/>
@@ -613,11 +1239,40 @@
         </w:rPr>
         <w:t>nombre_de_su_enviroment</w:t>
       </w:r>
-      <w:r>
-        <w:rPr>
-          <w:lang w:val="es-GT"/>
-        </w:rPr>
-        <w:t>&gt;Lib&gt;site-packages”.</w:t>
+      <w:proofErr w:type="spellEnd"/>
+      <w:r>
+        <w:rPr>
+          <w:lang w:val="es-GT"/>
+        </w:rPr>
+        <w:t>&gt;</w:t>
+      </w:r>
+      <w:proofErr w:type="spellStart"/>
+      <w:r>
+        <w:rPr>
+          <w:lang w:val="es-GT"/>
+        </w:rPr>
+        <w:t>Lib</w:t>
+      </w:r>
+      <w:proofErr w:type="spellEnd"/>
+      <w:r>
+        <w:rPr>
+          <w:lang w:val="es-GT"/>
+        </w:rPr>
+        <w:t>&gt;site-</w:t>
+      </w:r>
+      <w:proofErr w:type="spellStart"/>
+      <w:r>
+        <w:rPr>
+          <w:lang w:val="es-GT"/>
+        </w:rPr>
+        <w:t>packages</w:t>
+      </w:r>
+      <w:proofErr w:type="spellEnd"/>
+      <w:r>
+        <w:rPr>
+          <w:lang w:val="es-GT"/>
+        </w:rPr>
+        <w:t>”.</w:t>
       </w:r>
     </w:p>
     <w:p>
@@ -635,7 +1290,21 @@
         <w:rPr>
           <w:lang w:val="es-GT"/>
         </w:rPr>
-        <w:t>Ahora puede abrir anaconda en su enviroment y ejecute Spyder, abra el archivo llamado “ECG_Poincare.py”.</w:t>
+        <w:t xml:space="preserve">Ahora puede abrir anaconda en su </w:t>
+      </w:r>
+      <w:proofErr w:type="spellStart"/>
+      <w:r>
+        <w:rPr>
+          <w:lang w:val="es-GT"/>
+        </w:rPr>
+        <w:t>enviroment</w:t>
+      </w:r>
+      <w:proofErr w:type="spellEnd"/>
+      <w:r>
+        <w:rPr>
+          <w:lang w:val="es-GT"/>
+        </w:rPr>
+        <w:t xml:space="preserve"> y ejecute Spyder, abra el archivo llamado “ECG_Poincare.py”.</w:t>
       </w:r>
     </w:p>
     <w:p>
@@ -653,7 +1322,49 @@
         <w:rPr>
           <w:lang w:val="es-GT"/>
         </w:rPr>
-        <w:t>Antes de ejecutar el archivo dirigase a PYTHONPATH manager y agrege un nuevo path como se muestra en la Figura No.3</w:t>
+        <w:t xml:space="preserve">Antes de ejecutar el archivo </w:t>
+      </w:r>
+      <w:proofErr w:type="spellStart"/>
+      <w:r>
+        <w:rPr>
+          <w:lang w:val="es-GT"/>
+        </w:rPr>
+        <w:t>dirigase</w:t>
+      </w:r>
+      <w:proofErr w:type="spellEnd"/>
+      <w:r>
+        <w:rPr>
+          <w:lang w:val="es-GT"/>
+        </w:rPr>
+        <w:t xml:space="preserve"> a PYTHONPATH manager y </w:t>
+      </w:r>
+      <w:proofErr w:type="spellStart"/>
+      <w:r>
+        <w:rPr>
+          <w:lang w:val="es-GT"/>
+        </w:rPr>
+        <w:t>agrege</w:t>
+      </w:r>
+      <w:proofErr w:type="spellEnd"/>
+      <w:r>
+        <w:rPr>
+          <w:lang w:val="es-GT"/>
+        </w:rPr>
+        <w:t xml:space="preserve"> un nuevo </w:t>
+      </w:r>
+      <w:proofErr w:type="spellStart"/>
+      <w:r>
+        <w:rPr>
+          <w:lang w:val="es-GT"/>
+        </w:rPr>
+        <w:t>path</w:t>
+      </w:r>
+      <w:proofErr w:type="spellEnd"/>
+      <w:r>
+        <w:rPr>
+          <w:lang w:val="es-GT"/>
+        </w:rPr>
+        <w:t xml:space="preserve"> como se muestra en la Figura No.3</w:t>
       </w:r>
     </w:p>
     <w:p>
@@ -736,19 +1447,21 @@
         <w:rPr>
           <w:lang w:val="es-GT"/>
         </w:rPr>
-        <w:t>Busque la carpeta donde se encuentre el archivo “</w:t>
-      </w:r>
-      <w:r>
-        <w:rPr>
-          <w:lang w:val="es-GT"/>
-        </w:rPr>
-        <w:t>funcion_BPK</w:t>
-      </w:r>
-      <w:r>
-        <w:rPr>
-          <w:lang w:val="es-GT"/>
-        </w:rPr>
-        <w:t>.py” y agregue el path.</w:t>
+        <w:t xml:space="preserve">Busque la carpeta donde se encuentre el archivo “funcion_BPK.py” y agregue el </w:t>
+      </w:r>
+      <w:proofErr w:type="spellStart"/>
+      <w:r>
+        <w:rPr>
+          <w:lang w:val="es-GT"/>
+        </w:rPr>
+        <w:t>path</w:t>
+      </w:r>
+      <w:proofErr w:type="spellEnd"/>
+      <w:r>
+        <w:rPr>
+          <w:lang w:val="es-GT"/>
+        </w:rPr>
+        <w:t>.</w:t>
       </w:r>
     </w:p>
     <w:p>
@@ -767,19 +1480,77 @@
         <w:rPr>
           <w:lang w:val="es-GT"/>
         </w:rPr>
-        <w:t>En tools&gt;preferences&gt;</w:t>
-      </w:r>
-      <w:r>
-        <w:rPr>
-          <w:lang w:val="es-GT"/>
-        </w:rPr>
-        <w:t>IpyrhonConsole&gt;Graphics&gt;Backend seleccione QT5, como se mues</w:t>
-      </w:r>
-      <w:r>
-        <w:rPr>
-          <w:lang w:val="es-GT"/>
-        </w:rPr>
-        <w:t>tra en la Figura No.4</w:t>
+        <w:t xml:space="preserve">En </w:t>
+      </w:r>
+      <w:proofErr w:type="spellStart"/>
+      <w:r>
+        <w:rPr>
+          <w:lang w:val="es-GT"/>
+        </w:rPr>
+        <w:t>tools</w:t>
+      </w:r>
+      <w:proofErr w:type="spellEnd"/>
+      <w:r>
+        <w:rPr>
+          <w:lang w:val="es-GT"/>
+        </w:rPr>
+        <w:t>&gt;</w:t>
+      </w:r>
+      <w:proofErr w:type="spellStart"/>
+      <w:r>
+        <w:rPr>
+          <w:lang w:val="es-GT"/>
+        </w:rPr>
+        <w:t>preferences</w:t>
+      </w:r>
+      <w:proofErr w:type="spellEnd"/>
+      <w:r>
+        <w:rPr>
+          <w:lang w:val="es-GT"/>
+        </w:rPr>
+        <w:t>&gt;</w:t>
+      </w:r>
+      <w:proofErr w:type="spellStart"/>
+      <w:r>
+        <w:rPr>
+          <w:lang w:val="es-GT"/>
+        </w:rPr>
+        <w:t>IpyrhonConsole</w:t>
+      </w:r>
+      <w:proofErr w:type="spellEnd"/>
+      <w:r>
+        <w:rPr>
+          <w:lang w:val="es-GT"/>
+        </w:rPr>
+        <w:t>&gt;</w:t>
+      </w:r>
+      <w:proofErr w:type="spellStart"/>
+      <w:r>
+        <w:rPr>
+          <w:lang w:val="es-GT"/>
+        </w:rPr>
+        <w:t>Graphics</w:t>
+      </w:r>
+      <w:proofErr w:type="spellEnd"/>
+      <w:r>
+        <w:rPr>
+          <w:lang w:val="es-GT"/>
+        </w:rPr>
+        <w:t>&gt;</w:t>
+      </w:r>
+      <w:proofErr w:type="spellStart"/>
+      <w:r>
+        <w:rPr>
+          <w:lang w:val="es-GT"/>
+        </w:rPr>
+        <w:t>Backend</w:t>
+      </w:r>
+      <w:proofErr w:type="spellEnd"/>
+      <w:r>
+        <w:rPr>
+          <w:lang w:val="es-GT"/>
+        </w:rPr>
+        <w:t xml:space="preserve"> seleccione QT5, como se muestra en la Figura No.4</w:t>
       </w:r>
     </w:p>
     <w:p>
@@ -863,19 +1634,63 @@
         <w:rPr>
           <w:lang w:val="es-GT"/>
         </w:rPr>
-        <w:t>Una vez agregado el path</w:t>
-      </w:r>
-      <w:r>
-        <w:rPr>
-          <w:lang w:val="es-GT"/>
-        </w:rPr>
-        <w:t xml:space="preserve"> y configurado el apartado de las graficas</w:t>
-      </w:r>
-      <w:r>
-        <w:rPr>
-          <w:lang w:val="es-GT"/>
-        </w:rPr>
-        <w:t>, en el script solo asegúrese de que en la variable path tenga la ubicación de un ECG en formato .csv y ejecute el script.</w:t>
+        <w:t xml:space="preserve">Una vez agregado el </w:t>
+      </w:r>
+      <w:proofErr w:type="spellStart"/>
+      <w:r>
+        <w:rPr>
+          <w:lang w:val="es-GT"/>
+        </w:rPr>
+        <w:t>path</w:t>
+      </w:r>
+      <w:proofErr w:type="spellEnd"/>
+      <w:r>
+        <w:rPr>
+          <w:lang w:val="es-GT"/>
+        </w:rPr>
+        <w:t xml:space="preserve"> y configurado el apartado de las </w:t>
+      </w:r>
+      <w:proofErr w:type="spellStart"/>
+      <w:r>
+        <w:rPr>
+          <w:lang w:val="es-GT"/>
+        </w:rPr>
+        <w:t>graficas</w:t>
+      </w:r>
+      <w:proofErr w:type="spellEnd"/>
+      <w:r>
+        <w:rPr>
+          <w:lang w:val="es-GT"/>
+        </w:rPr>
+        <w:t xml:space="preserve">, en el script solo asegúrese de que en la variable </w:t>
+      </w:r>
+      <w:proofErr w:type="spellStart"/>
+      <w:r>
+        <w:rPr>
+          <w:lang w:val="es-GT"/>
+        </w:rPr>
+        <w:t>path</w:t>
+      </w:r>
+      <w:proofErr w:type="spellEnd"/>
+      <w:r>
+        <w:rPr>
+          <w:lang w:val="es-GT"/>
+        </w:rPr>
+        <w:t xml:space="preserve"> tenga la ubicación de un ECG en formato .</w:t>
+      </w:r>
+      <w:proofErr w:type="spellStart"/>
+      <w:r>
+        <w:rPr>
+          <w:lang w:val="es-GT"/>
+        </w:rPr>
+        <w:t>csv</w:t>
+      </w:r>
+      <w:proofErr w:type="spellEnd"/>
+      <w:r>
+        <w:rPr>
+          <w:lang w:val="es-GT"/>
+        </w:rPr>
+        <w:t xml:space="preserve"> y ejecute el script.</w:t>
       </w:r>
       <w:r>
         <w:rPr>
@@ -895,6 +1710,7 @@
       <w:r>
         <w:rPr>
           <w:noProof/>
+          <w:lang w:val="es-GT"/>
         </w:rPr>
         <w:lastRenderedPageBreak/>
         <w:drawing>
@@ -989,7 +1805,21 @@
         <w:rPr>
           <w:lang w:val="es-GT"/>
         </w:rPr>
-        <w:t>Instalación de librerías para Arduino esp8266 y Trinket M0</w:t>
+        <w:t xml:space="preserve">Instalación de librerías para Arduino esp8266 y </w:t>
+      </w:r>
+      <w:proofErr w:type="spellStart"/>
+      <w:r>
+        <w:rPr>
+          <w:lang w:val="es-GT"/>
+        </w:rPr>
+        <w:t>Trinket</w:t>
+      </w:r>
+      <w:proofErr w:type="spellEnd"/>
+      <w:r>
+        <w:rPr>
+          <w:lang w:val="es-GT"/>
+        </w:rPr>
+        <w:t xml:space="preserve"> M0</w:t>
       </w:r>
     </w:p>
     <w:p>
@@ -1007,8 +1837,341 @@
         <w:rPr>
           <w:lang w:val="es-GT"/>
         </w:rPr>
-        <w:t>Instale Arduino IDE de su pagina oficial. La versión utilizada en esta fase es 1.8.13</w:t>
-      </w:r>
+        <w:t xml:space="preserve">Instale Arduino IDE de su </w:t>
+      </w:r>
+      <w:proofErr w:type="spellStart"/>
+      <w:r>
+        <w:rPr>
+          <w:lang w:val="es-GT"/>
+        </w:rPr>
+        <w:t>pagina</w:t>
+      </w:r>
+      <w:proofErr w:type="spellEnd"/>
+      <w:r>
+        <w:rPr>
+          <w:lang w:val="es-GT"/>
+        </w:rPr>
+        <w:t xml:space="preserve"> oficial. La versión utilizada en esta fase es 1.8.13</w:t>
+      </w:r>
+    </w:p>
+    <w:p>
+      <w:pPr>
+        <w:pStyle w:val="ListParagraph"/>
+        <w:numPr>
+          <w:ilvl w:val="0"/>
+          <w:numId w:val="1"/>
+        </w:numPr>
+        <w:rPr>
+          <w:lang w:val="es-GT"/>
+        </w:rPr>
+      </w:pPr>
+      <w:r>
+        <w:rPr>
+          <w:lang w:val="es-GT"/>
+        </w:rPr>
+        <w:t xml:space="preserve">Para la instalación de las librerías de </w:t>
+      </w:r>
+      <w:proofErr w:type="spellStart"/>
+      <w:r>
+        <w:rPr>
+          <w:lang w:val="es-GT"/>
+        </w:rPr>
+        <w:t>Trinket</w:t>
+      </w:r>
+      <w:proofErr w:type="spellEnd"/>
+      <w:r>
+        <w:rPr>
+          <w:lang w:val="es-GT"/>
+        </w:rPr>
+        <w:t xml:space="preserve"> M0, diríjase al IDE de Arduino y File&gt;</w:t>
+      </w:r>
+      <w:proofErr w:type="spellStart"/>
+      <w:r>
+        <w:rPr>
+          <w:lang w:val="es-GT"/>
+        </w:rPr>
+        <w:t>Prefrences</w:t>
+      </w:r>
+      <w:proofErr w:type="spellEnd"/>
+      <w:r>
+        <w:rPr>
+          <w:lang w:val="es-GT"/>
+        </w:rPr>
+        <w:t>&gt;</w:t>
+      </w:r>
+      <w:proofErr w:type="spellStart"/>
+      <w:r>
+        <w:rPr>
+          <w:lang w:val="es-GT"/>
+        </w:rPr>
+        <w:t>Additional</w:t>
+      </w:r>
+      <w:proofErr w:type="spellEnd"/>
+      <w:r>
+        <w:rPr>
+          <w:lang w:val="es-GT"/>
+        </w:rPr>
+        <w:t xml:space="preserve"> </w:t>
+      </w:r>
+      <w:proofErr w:type="spellStart"/>
+      <w:r>
+        <w:rPr>
+          <w:lang w:val="es-GT"/>
+        </w:rPr>
+        <w:t>Boards</w:t>
+      </w:r>
+      <w:proofErr w:type="spellEnd"/>
+      <w:r>
+        <w:rPr>
+          <w:lang w:val="es-GT"/>
+        </w:rPr>
+        <w:t xml:space="preserve"> Manager y coloque “</w:t>
+      </w:r>
+      <w:r>
+        <w:rPr>
+          <w:lang w:val="es-GT"/>
+        </w:rPr>
+        <w:t>https://adafruit.github.io/arduino-board-index/package_adafruit_index.json</w:t>
+      </w:r>
+      <w:r>
+        <w:rPr>
+          <w:lang w:val="es-GT"/>
+        </w:rPr>
+        <w:t>”  como se muestra en la Figura No.6.</w:t>
+      </w:r>
+    </w:p>
+    <w:p>
+      <w:pPr>
+        <w:pStyle w:val="ListParagraph"/>
+        <w:jc w:val="center"/>
+        <w:rPr>
+          <w:lang w:val="es-GT"/>
+        </w:rPr>
+      </w:pPr>
+      <w:r>
+        <w:rPr>
+          <w:lang w:val="es-GT"/>
+        </w:rPr>
+        <w:br/>
+      </w:r>
+      <w:r>
+        <w:rPr>
+          <w:noProof/>
+          <w:lang w:val="es-GT"/>
+        </w:rPr>
+        <w:drawing>
+          <wp:inline distT="0" distB="0" distL="0" distR="0" wp14:anchorId="7BFCC098" wp14:editId="6BA1FC09">
+            <wp:extent cx="4404360" cy="2950827"/>
+            <wp:effectExtent l="0" t="0" r="0" b="2540"/>
+            <wp:docPr id="6" name="Picture 6" descr="Graphical user interface, text, application, email&#10;&#10;Description automatically generated"/>
+            <wp:cNvGraphicFramePr>
+              <a:graphicFrameLocks xmlns:a="http://schemas.openxmlformats.org/drawingml/2006/main" noChangeAspect="1"/>
+            </wp:cNvGraphicFramePr>
+            <a:graphic xmlns:a="http://schemas.openxmlformats.org/drawingml/2006/main">
+              <a:graphicData uri="http://schemas.openxmlformats.org/drawingml/2006/picture">
+                <pic:pic xmlns:pic="http://schemas.openxmlformats.org/drawingml/2006/picture">
+                  <pic:nvPicPr>
+                    <pic:cNvPr id="6" name="Picture 6" descr="Graphical user interface, text, application, email&#10;&#10;Description automatically generated"/>
+                    <pic:cNvPicPr/>
+                  </pic:nvPicPr>
+                  <pic:blipFill>
+                    <a:blip r:embed="rId15"/>
+                    <a:stretch>
+                      <a:fillRect/>
+                    </a:stretch>
+                  </pic:blipFill>
+                  <pic:spPr>
+                    <a:xfrm>
+                      <a:off x="0" y="0"/>
+                      <a:ext cx="4412347" cy="2956178"/>
+                    </a:xfrm>
+                    <a:prstGeom prst="rect">
+                      <a:avLst/>
+                    </a:prstGeom>
+                  </pic:spPr>
+                </pic:pic>
+              </a:graphicData>
+            </a:graphic>
+          </wp:inline>
+        </w:drawing>
+      </w:r>
+    </w:p>
+    <w:p>
+      <w:pPr>
+        <w:pStyle w:val="ListParagraph"/>
+        <w:jc w:val="center"/>
+        <w:rPr>
+          <w:lang w:val="es-GT"/>
+        </w:rPr>
+      </w:pPr>
+      <w:r>
+        <w:rPr>
+          <w:lang w:val="es-GT"/>
+        </w:rPr>
+        <w:t xml:space="preserve">Figura No.6 – Arduino IDE, instalación de </w:t>
+      </w:r>
+      <w:proofErr w:type="spellStart"/>
+      <w:r>
+        <w:rPr>
+          <w:lang w:val="es-GT"/>
+        </w:rPr>
+        <w:t>Trinket</w:t>
+      </w:r>
+      <w:proofErr w:type="spellEnd"/>
+      <w:r>
+        <w:rPr>
+          <w:lang w:val="es-GT"/>
+        </w:rPr>
+        <w:t xml:space="preserve"> M0</w:t>
+      </w:r>
+    </w:p>
+    <w:p>
+      <w:pPr>
+        <w:pStyle w:val="ListParagraph"/>
+        <w:numPr>
+          <w:ilvl w:val="1"/>
+          <w:numId w:val="1"/>
+        </w:numPr>
+        <w:rPr>
+          <w:lang w:val="es-GT"/>
+        </w:rPr>
+      </w:pPr>
+      <w:r>
+        <w:rPr>
+          <w:lang w:val="es-GT"/>
+        </w:rPr>
+        <w:t>Diríjase en el Arduino IDE hacia Tools&gt;</w:t>
+      </w:r>
+      <w:proofErr w:type="spellStart"/>
+      <w:r>
+        <w:rPr>
+          <w:lang w:val="es-GT"/>
+        </w:rPr>
+        <w:t>board</w:t>
+      </w:r>
+      <w:proofErr w:type="spellEnd"/>
+      <w:r>
+        <w:rPr>
+          <w:lang w:val="es-GT"/>
+        </w:rPr>
+        <w:t>&gt;</w:t>
+      </w:r>
+      <w:proofErr w:type="spellStart"/>
+      <w:r>
+        <w:rPr>
+          <w:lang w:val="es-GT"/>
+        </w:rPr>
+        <w:t>Boards</w:t>
+      </w:r>
+      <w:proofErr w:type="spellEnd"/>
+      <w:r>
+        <w:rPr>
+          <w:lang w:val="es-GT"/>
+        </w:rPr>
+        <w:t xml:space="preserve"> Manager, busque e instale “Arduino SAMD” como se muestra en la figura No.7</w:t>
+      </w:r>
+    </w:p>
+    <w:p>
+      <w:pPr>
+        <w:ind w:left="1080"/>
+        <w:jc w:val="center"/>
+        <w:rPr>
+          <w:lang w:val="es-GT"/>
+        </w:rPr>
+      </w:pPr>
+      <w:r>
+        <w:rPr>
+          <w:noProof/>
+          <w:lang w:val="es-GT"/>
+        </w:rPr>
+        <w:lastRenderedPageBreak/>
+        <w:drawing>
+          <wp:inline distT="0" distB="0" distL="0" distR="0" wp14:anchorId="160725D3" wp14:editId="13EA0487">
+            <wp:extent cx="4480560" cy="2508348"/>
+            <wp:effectExtent l="0" t="0" r="0" b="6350"/>
+            <wp:docPr id="7" name="Picture 7" descr="Graphical user interface, text, application, email&#10;&#10;Description automatically generated"/>
+            <wp:cNvGraphicFramePr>
+              <a:graphicFrameLocks xmlns:a="http://schemas.openxmlformats.org/drawingml/2006/main" noChangeAspect="1"/>
+            </wp:cNvGraphicFramePr>
+            <a:graphic xmlns:a="http://schemas.openxmlformats.org/drawingml/2006/main">
+              <a:graphicData uri="http://schemas.openxmlformats.org/drawingml/2006/picture">
+                <pic:pic xmlns:pic="http://schemas.openxmlformats.org/drawingml/2006/picture">
+                  <pic:nvPicPr>
+                    <pic:cNvPr id="7" name="Picture 7" descr="Graphical user interface, text, application, email&#10;&#10;Description automatically generated"/>
+                    <pic:cNvPicPr/>
+                  </pic:nvPicPr>
+                  <pic:blipFill>
+                    <a:blip r:embed="rId16"/>
+                    <a:stretch>
+                      <a:fillRect/>
+                    </a:stretch>
+                  </pic:blipFill>
+                  <pic:spPr>
+                    <a:xfrm>
+                      <a:off x="0" y="0"/>
+                      <a:ext cx="4487434" cy="2512196"/>
+                    </a:xfrm>
+                    <a:prstGeom prst="rect">
+                      <a:avLst/>
+                    </a:prstGeom>
+                  </pic:spPr>
+                </pic:pic>
+              </a:graphicData>
+            </a:graphic>
+          </wp:inline>
+        </w:drawing>
+      </w:r>
+    </w:p>
+    <w:p>
+      <w:pPr>
+        <w:ind w:left="1080"/>
+        <w:jc w:val="center"/>
+        <w:rPr>
+          <w:lang w:val="es-GT"/>
+        </w:rPr>
+      </w:pPr>
+      <w:r>
+        <w:rPr>
+          <w:lang w:val="es-GT"/>
+        </w:rPr>
+        <w:t xml:space="preserve">Figura No.7 – </w:t>
+      </w:r>
+      <w:proofErr w:type="spellStart"/>
+      <w:r>
+        <w:rPr>
+          <w:lang w:val="es-GT"/>
+        </w:rPr>
+        <w:t>Board</w:t>
+      </w:r>
+      <w:proofErr w:type="spellEnd"/>
+      <w:r>
+        <w:rPr>
+          <w:lang w:val="es-GT"/>
+        </w:rPr>
+        <w:t xml:space="preserve"> Manager instalación de </w:t>
+      </w:r>
+      <w:proofErr w:type="spellStart"/>
+      <w:r>
+        <w:rPr>
+          <w:lang w:val="es-GT"/>
+        </w:rPr>
+        <w:t>Adafruit</w:t>
+      </w:r>
+      <w:proofErr w:type="spellEnd"/>
+      <w:r>
+        <w:rPr>
+          <w:lang w:val="es-GT"/>
+        </w:rPr>
+        <w:t xml:space="preserve"> SAMD </w:t>
+      </w:r>
+      <w:proofErr w:type="spellStart"/>
+      <w:r>
+        <w:rPr>
+          <w:lang w:val="es-GT"/>
+        </w:rPr>
+        <w:t>Boards</w:t>
+      </w:r>
+      <w:proofErr w:type="spellEnd"/>
     </w:p>
     <w:p>
       <w:pPr>
@@ -1039,7 +2202,7 @@
   <w:abstractNum w:abstractNumId="0" w15:restartNumberingAfterBreak="0">
     <w:nsid w:val="0A452FC1"/>
     <w:multiLevelType w:val="hybridMultilevel"/>
-    <w:tmpl w:val="08865E84"/>
+    <w:tmpl w:val="6566647C"/>
     <w:lvl w:ilvl="0" w:tplc="04090001">
       <w:start w:val="1"/>
       <w:numFmt w:val="bullet"/>
@@ -1052,7 +2215,7 @@
         <w:rFonts w:ascii="Symbol" w:hAnsi="Symbol" w:hint="default"/>
       </w:rPr>
     </w:lvl>
-    <w:lvl w:ilvl="1" w:tplc="04090003" w:tentative="1">
+    <w:lvl w:ilvl="1" w:tplc="04090003">
       <w:start w:val="1"/>
       <w:numFmt w:val="bullet"/>
       <w:lvlText w:val="o"/>
@@ -1713,6 +2876,29 @@
       <w:szCs w:val="26"/>
     </w:rPr>
   </w:style>
+  <w:style w:type="paragraph" w:styleId="Heading3">
+    <w:name w:val="heading 3"/>
+    <w:basedOn w:val="Normal"/>
+    <w:next w:val="Normal"/>
+    <w:link w:val="Heading3Char"/>
+    <w:uiPriority w:val="9"/>
+    <w:semiHidden/>
+    <w:unhideWhenUsed/>
+    <w:qFormat/>
+    <w:rsid w:val="00BC7933"/>
+    <w:pPr>
+      <w:keepNext/>
+      <w:keepLines/>
+      <w:spacing w:before="40" w:after="0"/>
+      <w:outlineLvl w:val="2"/>
+    </w:pPr>
+    <w:rPr>
+      <w:rFonts w:asciiTheme="majorHAnsi" w:eastAsiaTheme="majorEastAsia" w:hAnsiTheme="majorHAnsi" w:cstheme="majorBidi"/>
+      <w:color w:val="1F3763" w:themeColor="accent1" w:themeShade="7F"/>
+      <w:sz w:val="24"/>
+      <w:szCs w:val="24"/>
+    </w:rPr>
+  </w:style>
   <w:style w:type="character" w:default="1" w:styleId="DefaultParagraphFont">
     <w:name w:val="Default Paragraph Font"/>
     <w:uiPriority w:val="1"/>
@@ -1810,6 +2996,20 @@
     <w:rPr>
       <w:color w:val="954F72" w:themeColor="followedHyperlink"/>
       <w:u w:val="single"/>
+    </w:rPr>
+  </w:style>
+  <w:style w:type="character" w:customStyle="1" w:styleId="Heading3Char">
+    <w:name w:val="Heading 3 Char"/>
+    <w:basedOn w:val="DefaultParagraphFont"/>
+    <w:link w:val="Heading3"/>
+    <w:uiPriority w:val="9"/>
+    <w:semiHidden/>
+    <w:rsid w:val="00BC7933"/>
+    <w:rPr>
+      <w:rFonts w:asciiTheme="majorHAnsi" w:eastAsiaTheme="majorEastAsia" w:hAnsiTheme="majorHAnsi" w:cstheme="majorBidi"/>
+      <w:color w:val="1F3763" w:themeColor="accent1" w:themeShade="7F"/>
+      <w:sz w:val="24"/>
+      <w:szCs w:val="24"/>
     </w:rPr>
   </w:style>
 </w:styles>

</xml_diff>